<commit_message>
revised template to include "Revised April 2022" in footer
</commit_message>
<xml_diff>
--- a/docassemble/103Divorce/data/templates/Self-Represented_Litigant_Petition_for_Divorce_No_Minor_Children_-_Automation_Template.docx
+++ b/docassemble/103Divorce/data/templates/Self-Represented_Litigant_Petition_for_Divorce_No_Minor_Children_-_Automation_Template.docx
@@ -1,6 +1,6 @@
 
 <file path=word/document.xml><?xml version="1.0" encoding="utf-8"?>
-<w:document xmlns:wpc="http://schemas.microsoft.com/office/word/2010/wordprocessingCanvas" xmlns:cx="http://schemas.microsoft.com/office/drawing/2014/chartex" xmlns:cx1="http://schemas.microsoft.com/office/drawing/2015/9/8/chartex" xmlns:cx2="http://schemas.microsoft.com/office/drawing/2015/10/21/chartex" xmlns:cx3="http://schemas.microsoft.com/office/drawing/2016/5/9/chartex" xmlns:cx4="http://schemas.microsoft.com/office/drawing/2016/5/10/chartex" xmlns:cx5="http://schemas.microsoft.com/office/drawing/2016/5/11/chartex" xmlns:cx6="http://schemas.microsoft.com/office/drawing/2016/5/12/chartex" xmlns:cx7="http://schemas.microsoft.com/office/drawing/2016/5/13/chartex" xmlns:cx8="http://schemas.microsoft.com/office/drawing/2016/5/14/chartex" xmlns:mc="http://schemas.openxmlformats.org/markup-compatibility/2006" xmlns:aink="http://schemas.microsoft.com/office/drawing/2016/ink" xmlns:am3d="http://schemas.microsoft.com/office/drawing/2017/model3d" xmlns:o="urn:schemas-microsoft-com:office:office" xmlns:r="http://schemas.openxmlformats.org/officeDocument/2006/relationships" xmlns:m="http://schemas.openxmlformats.org/officeDocument/2006/math" xmlns:v="urn:schemas-microsoft-com:vml" xmlns:wp14="http://schemas.microsoft.com/office/word/2010/wordprocessingDrawing" xmlns:wp="http://schemas.openxmlformats.org/drawingml/2006/wordprocessingDrawing" xmlns:w10="urn:schemas-microsoft-com:office:word" xmlns:w="http://schemas.openxmlformats.org/wordprocessingml/2006/main" xmlns:w14="http://schemas.microsoft.com/office/word/2010/wordml" xmlns:w15="http://schemas.microsoft.com/office/word/2012/wordml" xmlns:w16cex="http://schemas.microsoft.com/office/word/2018/wordml/cex" xmlns:w16cid="http://schemas.microsoft.com/office/word/2016/wordml/cid" xmlns:w16="http://schemas.microsoft.com/office/word/2018/wordml" xmlns:w16sdtdh="http://schemas.microsoft.com/office/word/2020/wordml/sdtdatahash" xmlns:w16se="http://schemas.microsoft.com/office/word/2015/wordml/symex" xmlns:wpg="http://schemas.microsoft.com/office/word/2010/wordprocessingGroup" xmlns:wpi="http://schemas.microsoft.com/office/word/2010/wordprocessingInk" xmlns:wne="http://schemas.microsoft.com/office/word/2006/wordml" xmlns:wps="http://schemas.microsoft.com/office/word/2010/wordprocessingShape" mc:Ignorable="w14 w15 w16se w16cid w16 w16cex w16sdtdh wp14">
+<w:document xmlns:wpc="http://schemas.microsoft.com/office/word/2010/wordprocessingCanvas" xmlns:cx="http://schemas.microsoft.com/office/drawing/2014/chartex" xmlns:cx1="http://schemas.microsoft.com/office/drawing/2015/9/8/chartex" xmlns:cx2="http://schemas.microsoft.com/office/drawing/2015/10/21/chartex" xmlns:cx3="http://schemas.microsoft.com/office/drawing/2016/5/9/chartex" xmlns:cx4="http://schemas.microsoft.com/office/drawing/2016/5/10/chartex" xmlns:cx5="http://schemas.microsoft.com/office/drawing/2016/5/11/chartex" xmlns:cx6="http://schemas.microsoft.com/office/drawing/2016/5/12/chartex" xmlns:cx7="http://schemas.microsoft.com/office/drawing/2016/5/13/chartex" xmlns:cx8="http://schemas.microsoft.com/office/drawing/2016/5/14/chartex" xmlns:mc="http://schemas.openxmlformats.org/markup-compatibility/2006" xmlns:aink="http://schemas.microsoft.com/office/drawing/2016/ink" xmlns:am3d="http://schemas.microsoft.com/office/drawing/2017/model3d" xmlns:o="urn:schemas-microsoft-com:office:office" xmlns:oel="http://schemas.microsoft.com/office/2019/extlst" xmlns:r="http://schemas.openxmlformats.org/officeDocument/2006/relationships" xmlns:m="http://schemas.openxmlformats.org/officeDocument/2006/math" xmlns:v="urn:schemas-microsoft-com:vml" xmlns:wp14="http://schemas.microsoft.com/office/word/2010/wordprocessingDrawing" xmlns:wp="http://schemas.openxmlformats.org/drawingml/2006/wordprocessingDrawing" xmlns:w10="urn:schemas-microsoft-com:office:word" xmlns:w="http://schemas.openxmlformats.org/wordprocessingml/2006/main" xmlns:w14="http://schemas.microsoft.com/office/word/2010/wordml" xmlns:w15="http://schemas.microsoft.com/office/word/2012/wordml" xmlns:w16cex="http://schemas.microsoft.com/office/word/2018/wordml/cex" xmlns:w16cid="http://schemas.microsoft.com/office/word/2016/wordml/cid" xmlns:w16="http://schemas.microsoft.com/office/word/2018/wordml" xmlns:w16sdtdh="http://schemas.microsoft.com/office/word/2020/wordml/sdtdatahash" xmlns:w16se="http://schemas.microsoft.com/office/word/2015/wordml/symex" xmlns:wpg="http://schemas.microsoft.com/office/word/2010/wordprocessingGroup" xmlns:wpi="http://schemas.microsoft.com/office/word/2010/wordprocessingInk" xmlns:wne="http://schemas.microsoft.com/office/word/2006/wordml" xmlns:wps="http://schemas.microsoft.com/office/word/2010/wordprocessingShape" mc:Ignorable="w14 w15 w16se w16cid w16 w16cex w16sdtdh wp14">
   <w:body>
     <w:p>
       <w:pPr>
@@ -4568,23 +4568,13 @@
                                 <w:caps/>
                               </w:rPr>
                             </w:pPr>
-                            <w:proofErr w:type="gramStart"/>
                             <w:r>
                               <w:rPr>
                                 <w:b/>
                                 <w:bCs/>
                                 <w:caps/>
                               </w:rPr>
-                              <w:t>{{ petitioner</w:t>
-                            </w:r>
-                            <w:proofErr w:type="gramEnd"/>
-                            <w:r>
-                              <w:rPr>
-                                <w:b/>
-                                <w:bCs/>
-                                <w:caps/>
-                              </w:rPr>
-                              <w:t>1 }}</w:t>
+                              <w:t>{{ petitioner1 }}</w:t>
                             </w:r>
                             <w:r>
                               <w:rPr>
@@ -4884,23 +4874,13 @@
                                 <w:bCs/>
                               </w:rPr>
                             </w:pPr>
-                            <w:proofErr w:type="gramStart"/>
                             <w:r>
                               <w:rPr>
                                 <w:b/>
                                 <w:bCs/>
                                 <w:caps/>
                               </w:rPr>
-                              <w:t>{{ filing</w:t>
-                            </w:r>
-                            <w:proofErr w:type="gramEnd"/>
-                            <w:r>
-                              <w:rPr>
-                                <w:b/>
-                                <w:bCs/>
-                                <w:caps/>
-                              </w:rPr>
-                              <w:t>_parish1 }}</w:t>
+                              <w:t>{{ filing_parish1 }}</w:t>
                             </w:r>
                             <w:r>
                               <w:rPr>
@@ -8361,19 +8341,11 @@
                     </w:rPr>
                     <w:t xml:space="preserve">{{ </w:t>
                   </w:r>
-                  <w:proofErr w:type="spellStart"/>
                   <w:r>
                     <w:rPr>
                       <w:szCs w:val="24"/>
                     </w:rPr>
-                    <w:t>user_signature</w:t>
-                  </w:r>
-                  <w:proofErr w:type="spellEnd"/>
-                  <w:r>
-                    <w:rPr>
-                      <w:szCs w:val="24"/>
-                    </w:rPr>
-                    <w:t xml:space="preserve"> }}</w:t>
+                    <w:t>user_signature }}</w:t>
                   </w:r>
                   <w:r>
                     <w:rPr>
@@ -8428,23 +8400,7 @@
                       <w:szCs w:val="24"/>
                       <w:u w:val="single"/>
                     </w:rPr>
-                    <w:t xml:space="preserve">{{ </w:t>
-                  </w:r>
-                  <w:proofErr w:type="spellStart"/>
-                  <w:r>
-                    <w:rPr>
-                      <w:szCs w:val="24"/>
-                      <w:u w:val="single"/>
-                    </w:rPr>
-                    <w:t>petitioner_address_on_one_line</w:t>
-                  </w:r>
-                  <w:proofErr w:type="spellEnd"/>
-                  <w:r>
-                    <w:rPr>
-                      <w:szCs w:val="24"/>
-                      <w:u w:val="single"/>
-                    </w:rPr>
-                    <w:t xml:space="preserve"> }}</w:t>
+                    <w:t>{{ petitioner_address_on_one_line }}</w:t>
                   </w:r>
                 </w:p>
                 <w:p>
@@ -8478,23 +8434,7 @@
                       <w:szCs w:val="24"/>
                       <w:u w:val="single"/>
                     </w:rPr>
-                    <w:t xml:space="preserve">{{ </w:t>
-                  </w:r>
-                  <w:proofErr w:type="spellStart"/>
-                  <w:r>
-                    <w:rPr>
-                      <w:szCs w:val="24"/>
-                      <w:u w:val="single"/>
-                    </w:rPr>
-                    <w:t>petitioner_telephone</w:t>
-                  </w:r>
-                  <w:proofErr w:type="spellEnd"/>
-                  <w:r>
-                    <w:rPr>
-                      <w:szCs w:val="24"/>
-                      <w:u w:val="single"/>
-                    </w:rPr>
-                    <w:t xml:space="preserve"> }}</w:t>
+                    <w:t>{{ petitioner_telephone }}</w:t>
                   </w:r>
                 </w:p>
                 <w:p>
@@ -8515,23 +8455,7 @@
                       <w:szCs w:val="24"/>
                       <w:u w:val="single"/>
                     </w:rPr>
-                    <w:t xml:space="preserve">{{ </w:t>
-                  </w:r>
-                  <w:proofErr w:type="spellStart"/>
-                  <w:r>
-                    <w:rPr>
-                      <w:szCs w:val="24"/>
-                      <w:u w:val="single"/>
-                    </w:rPr>
-                    <w:t>petitioner_email</w:t>
-                  </w:r>
-                  <w:proofErr w:type="spellEnd"/>
-                  <w:r>
-                    <w:rPr>
-                      <w:szCs w:val="24"/>
-                      <w:u w:val="single"/>
-                    </w:rPr>
-                    <w:t xml:space="preserve"> }}</w:t>
+                    <w:t>{{ petitioner_email }}</w:t>
                   </w:r>
                   <w:bookmarkEnd w:id="17"/>
                   <w:bookmarkEnd w:id="18"/>
@@ -9718,23 +9642,13 @@
                                 <w:caps/>
                               </w:rPr>
                             </w:pPr>
-                            <w:proofErr w:type="gramStart"/>
                             <w:r>
                               <w:rPr>
                                 <w:b/>
                                 <w:bCs/>
                                 <w:caps/>
                               </w:rPr>
-                              <w:t>{{ petitioner</w:t>
-                            </w:r>
-                            <w:proofErr w:type="gramEnd"/>
-                            <w:r>
-                              <w:rPr>
-                                <w:b/>
-                                <w:bCs/>
-                                <w:caps/>
-                              </w:rPr>
-                              <w:t>1 }}</w:t>
+                              <w:t>{{ petitioner1 }}</w:t>
                             </w:r>
                             <w:r>
                               <w:rPr>
@@ -9780,23 +9694,13 @@
                                 <w:caps/>
                               </w:rPr>
                             </w:pPr>
-                            <w:proofErr w:type="gramStart"/>
                             <w:r>
                               <w:rPr>
                                 <w:b/>
                                 <w:bCs/>
                                 <w:caps/>
                               </w:rPr>
-                              <w:t>{{ respondent</w:t>
-                            </w:r>
-                            <w:proofErr w:type="gramEnd"/>
-                            <w:r>
-                              <w:rPr>
-                                <w:b/>
-                                <w:bCs/>
-                                <w:caps/>
-                              </w:rPr>
-                              <w:t>1 }}</w:t>
+                              <w:t>{{ respondent1 }}</w:t>
                             </w:r>
                             <w:r>
                               <w:rPr>
@@ -10011,21 +9915,12 @@
                                 <w:bCs/>
                               </w:rPr>
                             </w:pPr>
-                            <w:proofErr w:type="gramStart"/>
                             <w:r>
                               <w:rPr>
                                 <w:b/>
                                 <w:bCs/>
                               </w:rPr>
-                              <w:t>{{ judicial</w:t>
-                            </w:r>
-                            <w:proofErr w:type="gramEnd"/>
-                            <w:r>
-                              <w:rPr>
-                                <w:b/>
-                                <w:bCs/>
-                              </w:rPr>
-                              <w:t xml:space="preserve">_district1 }} </w:t>
+                              <w:t xml:space="preserve">{{ judicial_district1 }} </w:t>
                             </w:r>
                             <w:r>
                               <w:rPr>
@@ -10059,23 +9954,13 @@
                                 <w:bCs/>
                               </w:rPr>
                             </w:pPr>
-                            <w:proofErr w:type="gramStart"/>
                             <w:r>
                               <w:rPr>
                                 <w:b/>
                                 <w:bCs/>
                                 <w:caps/>
                               </w:rPr>
-                              <w:t>{{ filing</w:t>
-                            </w:r>
-                            <w:proofErr w:type="gramEnd"/>
-                            <w:r>
-                              <w:rPr>
-                                <w:b/>
-                                <w:bCs/>
-                                <w:caps/>
-                              </w:rPr>
-                              <w:t>_parish1 }}</w:t>
+                              <w:t>{{ filing_parish1 }}</w:t>
                             </w:r>
                             <w:r>
                               <w:rPr>
@@ -11728,21 +11613,12 @@
                                 <w:bCs/>
                               </w:rPr>
                             </w:pPr>
-                            <w:proofErr w:type="gramStart"/>
                             <w:r>
                               <w:rPr>
                                 <w:b/>
                                 <w:bCs/>
                               </w:rPr>
-                              <w:t>{{ judicial</w:t>
-                            </w:r>
-                            <w:proofErr w:type="gramEnd"/>
-                            <w:r>
-                              <w:rPr>
-                                <w:b/>
-                                <w:bCs/>
-                              </w:rPr>
-                              <w:t xml:space="preserve">_district1 }} </w:t>
+                              <w:t xml:space="preserve">{{ judicial_district1 }} </w:t>
                             </w:r>
                             <w:r>
                               <w:rPr>
@@ -11776,23 +11652,13 @@
                                 <w:bCs/>
                               </w:rPr>
                             </w:pPr>
-                            <w:proofErr w:type="gramStart"/>
                             <w:r>
                               <w:rPr>
                                 <w:b/>
                                 <w:bCs/>
                                 <w:caps/>
                               </w:rPr>
-                              <w:t>{{ filing</w:t>
-                            </w:r>
-                            <w:proofErr w:type="gramEnd"/>
-                            <w:r>
-                              <w:rPr>
-                                <w:b/>
-                                <w:bCs/>
-                                <w:caps/>
-                              </w:rPr>
-                              <w:t>_parish1 }}</w:t>
+                              <w:t>{{ filing_parish1 }}</w:t>
                             </w:r>
                             <w:r>
                               <w:rPr>
@@ -11986,23 +11852,13 @@
                                 <w:caps/>
                               </w:rPr>
                             </w:pPr>
-                            <w:proofErr w:type="gramStart"/>
                             <w:r>
                               <w:rPr>
                                 <w:b/>
                                 <w:bCs/>
                                 <w:caps/>
                               </w:rPr>
-                              <w:t>{{ petitioner</w:t>
-                            </w:r>
-                            <w:proofErr w:type="gramEnd"/>
-                            <w:r>
-                              <w:rPr>
-                                <w:b/>
-                                <w:bCs/>
-                                <w:caps/>
-                              </w:rPr>
-                              <w:t>1 }}</w:t>
+                              <w:t>{{ petitioner1 }}</w:t>
                             </w:r>
                             <w:r>
                               <w:rPr>
@@ -12048,23 +11904,13 @@
                                 <w:caps/>
                               </w:rPr>
                             </w:pPr>
-                            <w:proofErr w:type="gramStart"/>
                             <w:r>
                               <w:rPr>
                                 <w:b/>
                                 <w:bCs/>
                                 <w:caps/>
                               </w:rPr>
-                              <w:t>{{ respondent</w:t>
-                            </w:r>
-                            <w:proofErr w:type="gramEnd"/>
-                            <w:r>
-                              <w:rPr>
-                                <w:b/>
-                                <w:bCs/>
-                                <w:caps/>
-                              </w:rPr>
-                              <w:t>1 }}</w:t>
+                              <w:t>{{ respondent1 }}</w:t>
                             </w:r>
                             <w:r>
                               <w:rPr>
@@ -13459,21 +13305,12 @@
                                 <w:bCs/>
                               </w:rPr>
                             </w:pPr>
-                            <w:proofErr w:type="gramStart"/>
                             <w:r>
                               <w:rPr>
                                 <w:b/>
                                 <w:bCs/>
                               </w:rPr>
-                              <w:t>{{ judicial</w:t>
-                            </w:r>
-                            <w:proofErr w:type="gramEnd"/>
-                            <w:r>
-                              <w:rPr>
-                                <w:b/>
-                                <w:bCs/>
-                              </w:rPr>
-                              <w:t xml:space="preserve">_district1 }} </w:t>
+                              <w:t xml:space="preserve">{{ judicial_district1 }} </w:t>
                             </w:r>
                             <w:r>
                               <w:rPr>
@@ -13507,23 +13344,13 @@
                                 <w:bCs/>
                               </w:rPr>
                             </w:pPr>
-                            <w:proofErr w:type="gramStart"/>
                             <w:r>
                               <w:rPr>
                                 <w:b/>
                                 <w:bCs/>
                                 <w:caps/>
                               </w:rPr>
-                              <w:t>{{ filing</w:t>
-                            </w:r>
-                            <w:proofErr w:type="gramEnd"/>
-                            <w:r>
-                              <w:rPr>
-                                <w:b/>
-                                <w:bCs/>
-                                <w:caps/>
-                              </w:rPr>
-                              <w:t>_parish1 }}</w:t>
+                              <w:t>{{ filing_parish1 }}</w:t>
                             </w:r>
                             <w:r>
                               <w:rPr>
@@ -13715,23 +13542,13 @@
                                 <w:caps/>
                               </w:rPr>
                             </w:pPr>
-                            <w:proofErr w:type="gramStart"/>
                             <w:r>
                               <w:rPr>
                                 <w:b/>
                                 <w:bCs/>
                                 <w:caps/>
                               </w:rPr>
-                              <w:t>{{ petitioner</w:t>
-                            </w:r>
-                            <w:proofErr w:type="gramEnd"/>
-                            <w:r>
-                              <w:rPr>
-                                <w:b/>
-                                <w:bCs/>
-                                <w:caps/>
-                              </w:rPr>
-                              <w:t>1 }}</w:t>
+                              <w:t>{{ petitioner1 }}</w:t>
                             </w:r>
                             <w:r>
                               <w:rPr>
@@ -13777,23 +13594,13 @@
                                 <w:caps/>
                               </w:rPr>
                             </w:pPr>
-                            <w:proofErr w:type="gramStart"/>
                             <w:r>
                               <w:rPr>
                                 <w:b/>
                                 <w:bCs/>
                                 <w:caps/>
                               </w:rPr>
-                              <w:t>{{ respondent</w:t>
-                            </w:r>
-                            <w:proofErr w:type="gramEnd"/>
-                            <w:r>
-                              <w:rPr>
-                                <w:b/>
-                                <w:bCs/>
-                                <w:caps/>
-                              </w:rPr>
-                              <w:t>1 }}</w:t>
+                              <w:t>{{ respondent1 }}</w:t>
                             </w:r>
                             <w:r>
                               <w:rPr>
@@ -14158,7 +13965,7 @@
         <w:rPr>
           <w:noProof/>
         </w:rPr>
-        <w:pict w14:anchorId="4ED8C297">
+        <w:pict w14:anchorId="0D2A15C5">
           <v:rect id="Rectangle 27" o:spid="_x0000_s1052" style="position:absolute;margin-left:1.65pt;margin-top:20.65pt;width:13.5pt;height:14.6pt;z-index:-251654656;visibility:visible;mso-wrap-style:square;mso-width-percent:0;mso-height-percent:0;mso-wrap-distance-left:9pt;mso-wrap-distance-top:0;mso-wrap-distance-right:9pt;mso-wrap-distance-bottom:0;mso-position-horizontal:absolute;mso-position-horizontal-relative:text;mso-position-vertical:absolute;mso-position-vertical-relative:text;mso-width-percent:0;mso-height-percent:0;mso-width-relative:page;mso-height-relative:page;v-text-anchor:middle" o:gfxdata="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" fillcolor="window" strokecolor="windowText" strokeweight="1pt">
             <v:textbox>
               <w:txbxContent>
@@ -14239,7 +14046,7 @@
         <w:rPr>
           <w:noProof/>
         </w:rPr>
-        <w:pict w14:anchorId="40F197B6">
+        <w:pict w14:anchorId="204BA12B">
           <v:rect id="Rectangle 26" o:spid="_x0000_s1051" style="position:absolute;margin-left:0;margin-top:20.8pt;width:13.5pt;height:14.6pt;z-index:-251653632;visibility:visible;mso-wrap-style:square;mso-width-percent:0;mso-height-percent:0;mso-wrap-distance-left:9pt;mso-wrap-distance-top:0;mso-wrap-distance-right:9pt;mso-wrap-distance-bottom:0;mso-position-horizontal:absolute;mso-position-horizontal-relative:text;mso-position-vertical:absolute;mso-position-vertical-relative:text;mso-width-percent:0;mso-height-percent:0;mso-width-relative:page;mso-height-relative:page;v-text-anchor:middle" o:gfxdata="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" fillcolor="window" strokecolor="windowText" strokeweight="1pt">
             <v:textbox>
               <w:txbxContent>
@@ -15126,21 +14933,12 @@
                                 <w:bCs/>
                               </w:rPr>
                             </w:pPr>
-                            <w:proofErr w:type="gramStart"/>
                             <w:r>
                               <w:rPr>
                                 <w:b/>
                                 <w:bCs/>
                               </w:rPr>
-                              <w:t>{{ judicial</w:t>
-                            </w:r>
-                            <w:proofErr w:type="gramEnd"/>
-                            <w:r>
-                              <w:rPr>
-                                <w:b/>
-                                <w:bCs/>
-                              </w:rPr>
-                              <w:t xml:space="preserve">_district1 }} </w:t>
+                              <w:t xml:space="preserve">{{ judicial_district1 }} </w:t>
                             </w:r>
                             <w:r>
                               <w:rPr>
@@ -15174,23 +14972,13 @@
                                 <w:bCs/>
                               </w:rPr>
                             </w:pPr>
-                            <w:proofErr w:type="gramStart"/>
                             <w:r>
                               <w:rPr>
                                 <w:b/>
                                 <w:bCs/>
                                 <w:caps/>
                               </w:rPr>
-                              <w:t>{{ filing</w:t>
-                            </w:r>
-                            <w:proofErr w:type="gramEnd"/>
-                            <w:r>
-                              <w:rPr>
-                                <w:b/>
-                                <w:bCs/>
-                                <w:caps/>
-                              </w:rPr>
-                              <w:t>_parish1 }}</w:t>
+                              <w:t>{{ filing_parish1 }}</w:t>
                             </w:r>
                             <w:r>
                               <w:rPr>
@@ -15383,23 +15171,13 @@
                                 <w:caps/>
                               </w:rPr>
                             </w:pPr>
-                            <w:proofErr w:type="gramStart"/>
                             <w:r>
                               <w:rPr>
                                 <w:b/>
                                 <w:bCs/>
                                 <w:caps/>
                               </w:rPr>
-                              <w:t>{{ petitioner</w:t>
-                            </w:r>
-                            <w:proofErr w:type="gramEnd"/>
-                            <w:r>
-                              <w:rPr>
-                                <w:b/>
-                                <w:bCs/>
-                                <w:caps/>
-                              </w:rPr>
-                              <w:t>1 }}</w:t>
+                              <w:t>{{ petitioner1 }}</w:t>
                             </w:r>
                             <w:r>
                               <w:rPr>
@@ -15445,23 +15223,13 @@
                                 <w:caps/>
                               </w:rPr>
                             </w:pPr>
-                            <w:proofErr w:type="gramStart"/>
                             <w:r>
                               <w:rPr>
                                 <w:b/>
                                 <w:bCs/>
                                 <w:caps/>
                               </w:rPr>
-                              <w:t>{{ respondent</w:t>
-                            </w:r>
-                            <w:proofErr w:type="gramEnd"/>
-                            <w:r>
-                              <w:rPr>
-                                <w:b/>
-                                <w:bCs/>
-                                <w:caps/>
-                              </w:rPr>
-                              <w:t>1 }}</w:t>
+                              <w:t>{{ respondent1 }}</w:t>
                             </w:r>
                             <w:r>
                               <w:rPr>
@@ -17590,21 +17358,12 @@
                                 <w:bCs/>
                               </w:rPr>
                             </w:pPr>
-                            <w:proofErr w:type="gramStart"/>
                             <w:r>
                               <w:rPr>
                                 <w:b/>
                                 <w:bCs/>
                               </w:rPr>
-                              <w:t>{{ judicial</w:t>
-                            </w:r>
-                            <w:proofErr w:type="gramEnd"/>
-                            <w:r>
-                              <w:rPr>
-                                <w:b/>
-                                <w:bCs/>
-                              </w:rPr>
-                              <w:t xml:space="preserve">_district1 }} </w:t>
+                              <w:t xml:space="preserve">{{ judicial_district1 }} </w:t>
                             </w:r>
                             <w:r>
                               <w:rPr>
@@ -17638,23 +17397,13 @@
                                 <w:bCs/>
                               </w:rPr>
                             </w:pPr>
-                            <w:proofErr w:type="gramStart"/>
                             <w:r>
                               <w:rPr>
                                 <w:b/>
                                 <w:bCs/>
                                 <w:caps/>
                               </w:rPr>
-                              <w:t>{{ filing</w:t>
-                            </w:r>
-                            <w:proofErr w:type="gramEnd"/>
-                            <w:r>
-                              <w:rPr>
-                                <w:b/>
-                                <w:bCs/>
-                                <w:caps/>
-                              </w:rPr>
-                              <w:t>_parish1 }}</w:t>
+                              <w:t>{{ filing_parish1 }}</w:t>
                             </w:r>
                             <w:r>
                               <w:rPr>
@@ -17846,23 +17595,13 @@
                                 <w:caps/>
                               </w:rPr>
                             </w:pPr>
-                            <w:proofErr w:type="gramStart"/>
                             <w:r>
                               <w:rPr>
                                 <w:b/>
                                 <w:bCs/>
                                 <w:caps/>
                               </w:rPr>
-                              <w:t>{{ petitioner</w:t>
-                            </w:r>
-                            <w:proofErr w:type="gramEnd"/>
-                            <w:r>
-                              <w:rPr>
-                                <w:b/>
-                                <w:bCs/>
-                                <w:caps/>
-                              </w:rPr>
-                              <w:t>1 }}</w:t>
+                              <w:t>{{ petitioner1 }}</w:t>
                             </w:r>
                             <w:r>
                               <w:rPr>
@@ -17908,23 +17647,13 @@
                                 <w:caps/>
                               </w:rPr>
                             </w:pPr>
-                            <w:proofErr w:type="gramStart"/>
                             <w:r>
                               <w:rPr>
                                 <w:b/>
                                 <w:bCs/>
                                 <w:caps/>
                               </w:rPr>
-                              <w:t>{{ respondent</w:t>
-                            </w:r>
-                            <w:proofErr w:type="gramEnd"/>
-                            <w:r>
-                              <w:rPr>
-                                <w:b/>
-                                <w:bCs/>
-                                <w:caps/>
-                              </w:rPr>
-                              <w:t>1 }}</w:t>
+                              <w:t>{{ respondent1 }}</w:t>
                             </w:r>
                             <w:r>
                               <w:rPr>
@@ -18156,7 +17885,7 @@
         <w:rPr>
           <w:noProof/>
         </w:rPr>
-        <w:pict w14:anchorId="695C21FD">
+        <w:pict w14:anchorId="487E12E7">
           <v:rect id="Rectangle 22" o:spid="_x0000_s1047" style="position:absolute;margin-left:3pt;margin-top:.1pt;width:13.5pt;height:14.6pt;z-index:-251661824;visibility:visible;mso-wrap-style:square;mso-width-percent:0;mso-height-percent:0;mso-wrap-distance-left:9pt;mso-wrap-distance-top:0;mso-wrap-distance-right:9pt;mso-wrap-distance-bottom:0;mso-position-horizontal:absolute;mso-position-horizontal-relative:text;mso-position-vertical:absolute;mso-position-vertical-relative:text;mso-width-percent:0;mso-height-percent:0;mso-width-relative:page;mso-height-relative:page;v-text-anchor:middle" o:gfxdata="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" fillcolor="window" strokecolor="windowText" strokeweight="1pt">
             <w10:wrap type="tight"/>
           </v:rect>
@@ -18274,7 +18003,7 @@
         <w:rPr>
           <w:noProof/>
         </w:rPr>
-        <w:pict w14:anchorId="56949BE7">
+        <w:pict w14:anchorId="4FD67D71">
           <v:rect id="Rectangle 21" o:spid="_x0000_s1046" style="position:absolute;left:0;text-align:left;margin-left:44.2pt;margin-top:.4pt;width:13.5pt;height:14.6pt;z-index:-251659776;visibility:visible;mso-wrap-style:square;mso-width-percent:0;mso-height-percent:0;mso-wrap-distance-left:9pt;mso-wrap-distance-top:0;mso-wrap-distance-right:9pt;mso-wrap-distance-bottom:0;mso-position-horizontal:absolute;mso-position-horizontal-relative:text;mso-position-vertical:absolute;mso-position-vertical-relative:text;mso-width-percent:0;mso-height-percent:0;mso-width-relative:margin;mso-height-relative:margin;v-text-anchor:middle" o:gfxdata="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" fillcolor="window" strokecolor="windowText" strokeweight="1pt">
             <w10:wrap type="tight"/>
           </v:rect>
@@ -18325,7 +18054,7 @@
         <w:rPr>
           <w:noProof/>
         </w:rPr>
-        <w:pict w14:anchorId="342EF28E">
+        <w:pict w14:anchorId="68B0B7F2">
           <v:rect id="Rectangle 19" o:spid="_x0000_s1044" style="position:absolute;left:0;text-align:left;margin-left:44.15pt;margin-top:3.7pt;width:13.5pt;height:14.6pt;z-index:-251658752;visibility:visible;mso-wrap-style:square;mso-width-percent:0;mso-height-percent:0;mso-wrap-distance-left:9pt;mso-wrap-distance-top:0;mso-wrap-distance-right:9pt;mso-wrap-distance-bottom:0;mso-position-horizontal:absolute;mso-position-horizontal-relative:text;mso-position-vertical:absolute;mso-position-vertical-relative:text;mso-width-percent:0;mso-height-percent:0;mso-width-relative:page;mso-height-relative:page;v-text-anchor:middle" o:gfxdata="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" fillcolor="window" strokecolor="windowText" strokeweight="1pt">
             <w10:wrap type="tight"/>
           </v:rect>
@@ -19908,19 +19637,11 @@
                     </w:rPr>
                     <w:br/>
                   </w:r>
-                  <w:proofErr w:type="gramStart"/>
                   <w:r>
                     <w:rPr>
                       <w:caps/>
                     </w:rPr>
-                    <w:t>{{ petitioner</w:t>
-                  </w:r>
-                  <w:proofErr w:type="gramEnd"/>
-                  <w:r>
-                    <w:rPr>
-                      <w:caps/>
-                    </w:rPr>
-                    <w:t>1 }}</w:t>
+                    <w:t>{{ petitioner1 }}</w:t>
                   </w:r>
                   <w:r>
                     <w:rPr>
@@ -19966,45 +19687,21 @@
                     <w:rPr>
                       <w:szCs w:val="24"/>
                     </w:rPr>
-                    <w:t>Address</w:t>
-                  </w:r>
-                  <w:proofErr w:type="gramStart"/>
-                  <w:r>
-                    <w:rPr>
-                      <w:szCs w:val="24"/>
-                    </w:rPr>
-                    <w:t xml:space="preserve">:  </w:t>
+                    <w:t xml:space="preserve">Address:  </w:t>
                   </w:r>
                   <w:r>
                     <w:rPr>
                       <w:szCs w:val="24"/>
                       <w:u w:val="single"/>
                     </w:rPr>
-                    <w:t>{</w:t>
+                    <w:t xml:space="preserve">{{ </w:t>
                   </w:r>
-                  <w:proofErr w:type="gramEnd"/>
                   <w:r>
                     <w:rPr>
                       <w:szCs w:val="24"/>
                       <w:u w:val="single"/>
                     </w:rPr>
-                    <w:t xml:space="preserve">{ </w:t>
-                  </w:r>
-                  <w:proofErr w:type="spellStart"/>
-                  <w:r>
-                    <w:rPr>
-                      <w:szCs w:val="24"/>
-                      <w:u w:val="single"/>
-                    </w:rPr>
-                    <w:t>petitioner_address_on_one_line</w:t>
-                  </w:r>
-                  <w:proofErr w:type="spellEnd"/>
-                  <w:r>
-                    <w:rPr>
-                      <w:szCs w:val="24"/>
-                      <w:u w:val="single"/>
-                    </w:rPr>
-                    <w:t xml:space="preserve"> }}</w:t>
+                    <w:t>petitioner_address_on_one_line }}</w:t>
                   </w:r>
                 </w:p>
                 <w:p>
@@ -20031,45 +19728,14 @@
                     <w:rPr>
                       <w:szCs w:val="24"/>
                     </w:rPr>
-                    <w:t>Telephone No.</w:t>
-                  </w:r>
-                  <w:proofErr w:type="gramStart"/>
-                  <w:r>
-                    <w:rPr>
-                      <w:szCs w:val="24"/>
-                    </w:rPr>
-                    <w:t xml:space="preserve">:  </w:t>
+                    <w:t xml:space="preserve">Telephone No.:  </w:t>
                   </w:r>
                   <w:r>
                     <w:rPr>
                       <w:szCs w:val="24"/>
                       <w:u w:val="single"/>
                     </w:rPr>
-                    <w:t>{</w:t>
-                  </w:r>
-                  <w:proofErr w:type="gramEnd"/>
-                  <w:r>
-                    <w:rPr>
-                      <w:szCs w:val="24"/>
-                      <w:u w:val="single"/>
-                    </w:rPr>
-                    <w:t xml:space="preserve">{ </w:t>
-                  </w:r>
-                  <w:proofErr w:type="spellStart"/>
-                  <w:r>
-                    <w:rPr>
-                      <w:szCs w:val="24"/>
-                      <w:u w:val="single"/>
-                    </w:rPr>
-                    <w:t>petitioner_telephone</w:t>
-                  </w:r>
-                  <w:proofErr w:type="spellEnd"/>
-                  <w:r>
-                    <w:rPr>
-                      <w:szCs w:val="24"/>
-                      <w:u w:val="single"/>
-                    </w:rPr>
-                    <w:t xml:space="preserve"> }}</w:t>
+                    <w:t>{{ petitioner_telephone }}</w:t>
                   </w:r>
                 </w:p>
                 <w:p>
@@ -20083,45 +19749,14 @@
                     <w:rPr>
                       <w:szCs w:val="24"/>
                     </w:rPr>
-                    <w:t>Email Address</w:t>
-                  </w:r>
-                  <w:proofErr w:type="gramStart"/>
-                  <w:r>
-                    <w:rPr>
-                      <w:szCs w:val="24"/>
-                    </w:rPr>
-                    <w:t xml:space="preserve">:  </w:t>
+                    <w:t xml:space="preserve">Email Address:  </w:t>
                   </w:r>
                   <w:r>
                     <w:rPr>
                       <w:szCs w:val="24"/>
                       <w:u w:val="single"/>
                     </w:rPr>
-                    <w:t>{</w:t>
-                  </w:r>
-                  <w:proofErr w:type="gramEnd"/>
-                  <w:r>
-                    <w:rPr>
-                      <w:szCs w:val="24"/>
-                      <w:u w:val="single"/>
-                    </w:rPr>
-                    <w:t xml:space="preserve">{ </w:t>
-                  </w:r>
-                  <w:proofErr w:type="spellStart"/>
-                  <w:r>
-                    <w:rPr>
-                      <w:szCs w:val="24"/>
-                      <w:u w:val="single"/>
-                    </w:rPr>
-                    <w:t>petitioner_email</w:t>
-                  </w:r>
-                  <w:proofErr w:type="spellEnd"/>
-                  <w:r>
-                    <w:rPr>
-                      <w:szCs w:val="24"/>
-                      <w:u w:val="single"/>
-                    </w:rPr>
-                    <w:t xml:space="preserve"> }}</w:t>
+                    <w:t>{{ petitioner_email }}</w:t>
                   </w:r>
                 </w:p>
                 <w:p>
@@ -21146,7 +20781,7 @@
         <w:rPr>
           <w:noProof/>
         </w:rPr>
-        <w:pict w14:anchorId="5FDA2E28">
+        <w:pict w14:anchorId="71A5BC39">
           <v:shape id="Text Box 3" o:spid="_x0000_s1028" type="#_x0000_t202" style="position:absolute;margin-left:243.85pt;margin-top:30.75pt;width:212.75pt;height:194.5pt;z-index:251666944;visibility:visible;mso-wrap-style:square;mso-width-percent:0;mso-height-percent:0;mso-wrap-distance-left:9pt;mso-wrap-distance-top:3.6pt;mso-wrap-distance-right:9pt;mso-wrap-distance-bottom:3.6pt;mso-position-horizontal:absolute;mso-position-horizontal-relative:text;mso-position-vertical:absolute;mso-position-vertical-relative:text;mso-width-percent:0;mso-height-percent:0;mso-width-relative:margin;mso-height-relative:margin;v-text-anchor:top" o:gfxdata="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" stroked="f">
             <v:textbox>
               <w:txbxContent>
@@ -21173,19 +20808,11 @@
                       <w:szCs w:val="24"/>
                     </w:rPr>
                   </w:pPr>
-                  <w:proofErr w:type="gramStart"/>
                   <w:r>
                     <w:rPr>
                       <w:szCs w:val="24"/>
                     </w:rPr>
-                    <w:t>{{ respondent</w:t>
-                  </w:r>
-                  <w:proofErr w:type="gramEnd"/>
-                  <w:r>
-                    <w:rPr>
-                      <w:szCs w:val="24"/>
-                    </w:rPr>
-                    <w:t>1 }}</w:t>
+                    <w:t>{{ respondent1 }}</w:t>
                   </w:r>
                 </w:p>
                 <w:p>
@@ -21195,33 +20822,17 @@
                       <w:szCs w:val="24"/>
                     </w:rPr>
                   </w:pPr>
-                  <w:proofErr w:type="gramStart"/>
                   <w:r>
                     <w:rPr>
                       <w:szCs w:val="24"/>
                     </w:rPr>
                     <w:t xml:space="preserve">{{ </w:t>
                   </w:r>
-                  <w:proofErr w:type="spellStart"/>
                   <w:r>
                     <w:rPr>
                       <w:szCs w:val="24"/>
                     </w:rPr>
-                    <w:t>respondent</w:t>
-                  </w:r>
-                  <w:proofErr w:type="gramEnd"/>
-                  <w:r>
-                    <w:rPr>
-                      <w:szCs w:val="24"/>
-                    </w:rPr>
-                    <w:t>_address</w:t>
-                  </w:r>
-                  <w:proofErr w:type="spellEnd"/>
-                  <w:r>
-                    <w:rPr>
-                      <w:szCs w:val="24"/>
-                    </w:rPr>
-                    <w:t xml:space="preserve"> }}</w:t>
+                    <w:t>respondent_address }}</w:t>
                   </w:r>
                 </w:p>
                 <w:p>
@@ -21329,32 +20940,20 @@
                   <w:pPr>
                     <w:spacing w:after="240"/>
                   </w:pPr>
-                  <w:proofErr w:type="gramStart"/>
                   <w:r>
-                    <w:t>{{ petitioner</w:t>
-                  </w:r>
-                  <w:proofErr w:type="gramEnd"/>
-                  <w:r>
-                    <w:t>1 }}</w:t>
+                    <w:t>{{ petitioner1 }}</w:t>
                   </w:r>
                 </w:p>
                 <w:p>
                   <w:pPr>
                     <w:spacing w:after="240"/>
                   </w:pPr>
-                  <w:proofErr w:type="gramStart"/>
                   <w:r>
                     <w:t xml:space="preserve">{{ </w:t>
                   </w:r>
-                  <w:proofErr w:type="spellStart"/>
                   <w:r>
-                    <w:t>petitioner</w:t>
+                    <w:t>petitioner_address_on_one_line</w:t>
                   </w:r>
-                  <w:proofErr w:type="gramEnd"/>
-                  <w:r>
-                    <w:t>_address_on_one_line</w:t>
-                  </w:r>
-                  <w:proofErr w:type="spellEnd"/>
                   <w:r>
                     <w:t xml:space="preserve"> }}</w:t>
                   </w:r>
@@ -21390,7 +20989,7 @@
 </file>
 
 <file path=word/endnotes.xml><?xml version="1.0" encoding="utf-8"?>
-<w:endnotes xmlns:wpc="http://schemas.microsoft.com/office/word/2010/wordprocessingCanvas" xmlns:cx="http://schemas.microsoft.com/office/drawing/2014/chartex" xmlns:cx1="http://schemas.microsoft.com/office/drawing/2015/9/8/chartex" xmlns:cx2="http://schemas.microsoft.com/office/drawing/2015/10/21/chartex" xmlns:cx3="http://schemas.microsoft.com/office/drawing/2016/5/9/chartex" xmlns:cx4="http://schemas.microsoft.com/office/drawing/2016/5/10/chartex" xmlns:cx5="http://schemas.microsoft.com/office/drawing/2016/5/11/chartex" xmlns:cx6="http://schemas.microsoft.com/office/drawing/2016/5/12/chartex" xmlns:cx7="http://schemas.microsoft.com/office/drawing/2016/5/13/chartex" xmlns:cx8="http://schemas.microsoft.com/office/drawing/2016/5/14/chartex" xmlns:mc="http://schemas.openxmlformats.org/markup-compatibility/2006" xmlns:aink="http://schemas.microsoft.com/office/drawing/2016/ink" xmlns:am3d="http://schemas.microsoft.com/office/drawing/2017/model3d" xmlns:o="urn:schemas-microsoft-com:office:office" xmlns:r="http://schemas.openxmlformats.org/officeDocument/2006/relationships" xmlns:m="http://schemas.openxmlformats.org/officeDocument/2006/math" xmlns:v="urn:schemas-microsoft-com:vml" xmlns:wp14="http://schemas.microsoft.com/office/word/2010/wordprocessingDrawing" xmlns:wp="http://schemas.openxmlformats.org/drawingml/2006/wordprocessingDrawing" xmlns:w10="urn:schemas-microsoft-com:office:word" xmlns:w="http://schemas.openxmlformats.org/wordprocessingml/2006/main" xmlns:w14="http://schemas.microsoft.com/office/word/2010/wordml" xmlns:w15="http://schemas.microsoft.com/office/word/2012/wordml" xmlns:w16cex="http://schemas.microsoft.com/office/word/2018/wordml/cex" xmlns:w16cid="http://schemas.microsoft.com/office/word/2016/wordml/cid" xmlns:w16="http://schemas.microsoft.com/office/word/2018/wordml" xmlns:w16sdtdh="http://schemas.microsoft.com/office/word/2020/wordml/sdtdatahash" xmlns:w16se="http://schemas.microsoft.com/office/word/2015/wordml/symex" xmlns:wpg="http://schemas.microsoft.com/office/word/2010/wordprocessingGroup" xmlns:wpi="http://schemas.microsoft.com/office/word/2010/wordprocessingInk" xmlns:wne="http://schemas.microsoft.com/office/word/2006/wordml" xmlns:wps="http://schemas.microsoft.com/office/word/2010/wordprocessingShape" mc:Ignorable="w14 w15 w16se w16cid w16 w16cex w16sdtdh wp14">
+<w:endnotes xmlns:wpc="http://schemas.microsoft.com/office/word/2010/wordprocessingCanvas" xmlns:cx="http://schemas.microsoft.com/office/drawing/2014/chartex" xmlns:cx1="http://schemas.microsoft.com/office/drawing/2015/9/8/chartex" xmlns:cx2="http://schemas.microsoft.com/office/drawing/2015/10/21/chartex" xmlns:cx3="http://schemas.microsoft.com/office/drawing/2016/5/9/chartex" xmlns:cx4="http://schemas.microsoft.com/office/drawing/2016/5/10/chartex" xmlns:cx5="http://schemas.microsoft.com/office/drawing/2016/5/11/chartex" xmlns:cx6="http://schemas.microsoft.com/office/drawing/2016/5/12/chartex" xmlns:cx7="http://schemas.microsoft.com/office/drawing/2016/5/13/chartex" xmlns:cx8="http://schemas.microsoft.com/office/drawing/2016/5/14/chartex" xmlns:mc="http://schemas.openxmlformats.org/markup-compatibility/2006" xmlns:aink="http://schemas.microsoft.com/office/drawing/2016/ink" xmlns:am3d="http://schemas.microsoft.com/office/drawing/2017/model3d" xmlns:o="urn:schemas-microsoft-com:office:office" xmlns:oel="http://schemas.microsoft.com/office/2019/extlst" xmlns:r="http://schemas.openxmlformats.org/officeDocument/2006/relationships" xmlns:m="http://schemas.openxmlformats.org/officeDocument/2006/math" xmlns:v="urn:schemas-microsoft-com:vml" xmlns:wp14="http://schemas.microsoft.com/office/word/2010/wordprocessingDrawing" xmlns:wp="http://schemas.openxmlformats.org/drawingml/2006/wordprocessingDrawing" xmlns:w10="urn:schemas-microsoft-com:office:word" xmlns:w="http://schemas.openxmlformats.org/wordprocessingml/2006/main" xmlns:w14="http://schemas.microsoft.com/office/word/2010/wordml" xmlns:w15="http://schemas.microsoft.com/office/word/2012/wordml" xmlns:w16cex="http://schemas.microsoft.com/office/word/2018/wordml/cex" xmlns:w16cid="http://schemas.microsoft.com/office/word/2016/wordml/cid" xmlns:w16="http://schemas.microsoft.com/office/word/2018/wordml" xmlns:w16sdtdh="http://schemas.microsoft.com/office/word/2020/wordml/sdtdatahash" xmlns:w16se="http://schemas.microsoft.com/office/word/2015/wordml/symex" xmlns:wpg="http://schemas.microsoft.com/office/word/2010/wordprocessingGroup" xmlns:wpi="http://schemas.microsoft.com/office/word/2010/wordprocessingInk" xmlns:wne="http://schemas.microsoft.com/office/word/2006/wordml" xmlns:wps="http://schemas.microsoft.com/office/word/2010/wordprocessingShape" mc:Ignorable="w14 w15 w16se w16cid w16 w16cex w16sdtdh wp14">
   <w:endnote w:type="separator" w:id="-1">
     <w:p>
       <w:r>
@@ -21409,12 +21008,14 @@
 </file>
 
 <file path=word/footer1.xml><?xml version="1.0" encoding="utf-8"?>
-<w:ftr xmlns:wpc="http://schemas.microsoft.com/office/word/2010/wordprocessingCanvas" xmlns:cx="http://schemas.microsoft.com/office/drawing/2014/chartex" xmlns:cx1="http://schemas.microsoft.com/office/drawing/2015/9/8/chartex" xmlns:cx2="http://schemas.microsoft.com/office/drawing/2015/10/21/chartex" xmlns:cx3="http://schemas.microsoft.com/office/drawing/2016/5/9/chartex" xmlns:cx4="http://schemas.microsoft.com/office/drawing/2016/5/10/chartex" xmlns:cx5="http://schemas.microsoft.com/office/drawing/2016/5/11/chartex" xmlns:cx6="http://schemas.microsoft.com/office/drawing/2016/5/12/chartex" xmlns:cx7="http://schemas.microsoft.com/office/drawing/2016/5/13/chartex" xmlns:cx8="http://schemas.microsoft.com/office/drawing/2016/5/14/chartex" xmlns:mc="http://schemas.openxmlformats.org/markup-compatibility/2006" xmlns:aink="http://schemas.microsoft.com/office/drawing/2016/ink" xmlns:am3d="http://schemas.microsoft.com/office/drawing/2017/model3d" xmlns:o="urn:schemas-microsoft-com:office:office" xmlns:r="http://schemas.openxmlformats.org/officeDocument/2006/relationships" xmlns:m="http://schemas.openxmlformats.org/officeDocument/2006/math" xmlns:v="urn:schemas-microsoft-com:vml" xmlns:wp14="http://schemas.microsoft.com/office/word/2010/wordprocessingDrawing" xmlns:wp="http://schemas.openxmlformats.org/drawingml/2006/wordprocessingDrawing" xmlns:w10="urn:schemas-microsoft-com:office:word" xmlns:w="http://schemas.openxmlformats.org/wordprocessingml/2006/main" xmlns:w14="http://schemas.microsoft.com/office/word/2010/wordml" xmlns:w15="http://schemas.microsoft.com/office/word/2012/wordml" xmlns:w16cex="http://schemas.microsoft.com/office/word/2018/wordml/cex" xmlns:w16cid="http://schemas.microsoft.com/office/word/2016/wordml/cid" xmlns:w16="http://schemas.microsoft.com/office/word/2018/wordml" xmlns:w16sdtdh="http://schemas.microsoft.com/office/word/2020/wordml/sdtdatahash" xmlns:w16se="http://schemas.microsoft.com/office/word/2015/wordml/symex" xmlns:wpg="http://schemas.microsoft.com/office/word/2010/wordprocessingGroup" xmlns:wpi="http://schemas.microsoft.com/office/word/2010/wordprocessingInk" xmlns:wne="http://schemas.microsoft.com/office/word/2006/wordml" xmlns:wps="http://schemas.microsoft.com/office/word/2010/wordprocessingShape" mc:Ignorable="w14 w15 w16se w16cid w16 w16cex w16sdtdh wp14">
+<w:ftr xmlns:wpc="http://schemas.microsoft.com/office/word/2010/wordprocessingCanvas" xmlns:cx="http://schemas.microsoft.com/office/drawing/2014/chartex" xmlns:cx1="http://schemas.microsoft.com/office/drawing/2015/9/8/chartex" xmlns:cx2="http://schemas.microsoft.com/office/drawing/2015/10/21/chartex" xmlns:cx3="http://schemas.microsoft.com/office/drawing/2016/5/9/chartex" xmlns:cx4="http://schemas.microsoft.com/office/drawing/2016/5/10/chartex" xmlns:cx5="http://schemas.microsoft.com/office/drawing/2016/5/11/chartex" xmlns:cx6="http://schemas.microsoft.com/office/drawing/2016/5/12/chartex" xmlns:cx7="http://schemas.microsoft.com/office/drawing/2016/5/13/chartex" xmlns:cx8="http://schemas.microsoft.com/office/drawing/2016/5/14/chartex" xmlns:mc="http://schemas.openxmlformats.org/markup-compatibility/2006" xmlns:aink="http://schemas.microsoft.com/office/drawing/2016/ink" xmlns:am3d="http://schemas.microsoft.com/office/drawing/2017/model3d" xmlns:o="urn:schemas-microsoft-com:office:office" xmlns:oel="http://schemas.microsoft.com/office/2019/extlst" xmlns:r="http://schemas.openxmlformats.org/officeDocument/2006/relationships" xmlns:m="http://schemas.openxmlformats.org/officeDocument/2006/math" xmlns:v="urn:schemas-microsoft-com:vml" xmlns:wp14="http://schemas.microsoft.com/office/word/2010/wordprocessingDrawing" xmlns:wp="http://schemas.openxmlformats.org/drawingml/2006/wordprocessingDrawing" xmlns:w10="urn:schemas-microsoft-com:office:word" xmlns:w="http://schemas.openxmlformats.org/wordprocessingml/2006/main" xmlns:w14="http://schemas.microsoft.com/office/word/2010/wordml" xmlns:w15="http://schemas.microsoft.com/office/word/2012/wordml" xmlns:w16cex="http://schemas.microsoft.com/office/word/2018/wordml/cex" xmlns:w16cid="http://schemas.microsoft.com/office/word/2016/wordml/cid" xmlns:w16="http://schemas.microsoft.com/office/word/2018/wordml" xmlns:w16sdtdh="http://schemas.microsoft.com/office/word/2020/wordml/sdtdatahash" xmlns:w16se="http://schemas.microsoft.com/office/word/2015/wordml/symex" xmlns:wpg="http://schemas.microsoft.com/office/word/2010/wordprocessingGroup" xmlns:wpi="http://schemas.microsoft.com/office/word/2010/wordprocessingInk" xmlns:wne="http://schemas.microsoft.com/office/word/2006/wordml" xmlns:wps="http://schemas.microsoft.com/office/word/2010/wordprocessingShape" mc:Ignorable="w14 w15 w16se w16cid w16 w16cex w16sdtdh wp14">
   <w:p>
     <w:pPr>
       <w:pStyle w:val="Footer"/>
       <w:jc w:val="center"/>
       <w:rPr>
+        <w:i/>
+        <w:iCs/>
         <w:sz w:val="16"/>
         <w:szCs w:val="16"/>
       </w:rPr>
@@ -21445,14 +21046,54 @@
         <w:sz w:val="16"/>
         <w:szCs w:val="16"/>
       </w:rPr>
-      <w:t xml:space="preserve"> Every factual situation is different, and all litigants are encouraged to explore options for representation at www.LSBA.org/goto/FindLegalHelp.</w:t>
+      <w:t xml:space="preserve"> Every factual situation is different, and all litigants are encouraged to explore options for representation at </w:t>
+    </w:r>
+    <w:hyperlink r:id="rId1" w:history="1">
+      <w:r>
+        <w:rPr>
+          <w:rStyle w:val="Hyperlink"/>
+          <w:sz w:val="16"/>
+          <w:szCs w:val="16"/>
+        </w:rPr>
+        <w:t>www.LSBA.org/goto/FindLegalHelp</w:t>
+      </w:r>
+    </w:hyperlink>
+    <w:r>
+      <w:rPr>
+        <w:sz w:val="16"/>
+        <w:szCs w:val="16"/>
+      </w:rPr>
+      <w:t>.</w:t>
+    </w:r>
+    <w:r>
+      <w:rPr>
+        <w:sz w:val="16"/>
+        <w:szCs w:val="16"/>
+      </w:rPr>
+      <w:t xml:space="preserve"> </w:t>
+    </w:r>
+    <w:r>
+      <w:rPr>
+        <w:sz w:val="16"/>
+        <w:szCs w:val="16"/>
+      </w:rPr>
+      <w:br/>
+    </w:r>
+    <w:r>
+      <w:rPr>
+        <w:i/>
+        <w:iCs/>
+        <w:sz w:val="16"/>
+        <w:szCs w:val="16"/>
+      </w:rPr>
+      <w:t>Revised April 2022.</w:t>
     </w:r>
   </w:p>
 </w:ftr>
 </file>
 
 <file path=word/footnotes.xml><?xml version="1.0" encoding="utf-8"?>
-<w:footnotes xmlns:wpc="http://schemas.microsoft.com/office/word/2010/wordprocessingCanvas" xmlns:cx="http://schemas.microsoft.com/office/drawing/2014/chartex" xmlns:cx1="http://schemas.microsoft.com/office/drawing/2015/9/8/chartex" xmlns:cx2="http://schemas.microsoft.com/office/drawing/2015/10/21/chartex" xmlns:cx3="http://schemas.microsoft.com/office/drawing/2016/5/9/chartex" xmlns:cx4="http://schemas.microsoft.com/office/drawing/2016/5/10/chartex" xmlns:cx5="http://schemas.microsoft.com/office/drawing/2016/5/11/chartex" xmlns:cx6="http://schemas.microsoft.com/office/drawing/2016/5/12/chartex" xmlns:cx7="http://schemas.microsoft.com/office/drawing/2016/5/13/chartex" xmlns:cx8="http://schemas.microsoft.com/office/drawing/2016/5/14/chartex" xmlns:mc="http://schemas.openxmlformats.org/markup-compatibility/2006" xmlns:aink="http://schemas.microsoft.com/office/drawing/2016/ink" xmlns:am3d="http://schemas.microsoft.com/office/drawing/2017/model3d" xmlns:o="urn:schemas-microsoft-com:office:office" xmlns:r="http://schemas.openxmlformats.org/officeDocument/2006/relationships" xmlns:m="http://schemas.openxmlformats.org/officeDocument/2006/math" xmlns:v="urn:schemas-microsoft-com:vml" xmlns:wp14="http://schemas.microsoft.com/office/word/2010/wordprocessingDrawing" xmlns:wp="http://schemas.openxmlformats.org/drawingml/2006/wordprocessingDrawing" xmlns:w10="urn:schemas-microsoft-com:office:word" xmlns:w="http://schemas.openxmlformats.org/wordprocessingml/2006/main" xmlns:w14="http://schemas.microsoft.com/office/word/2010/wordml" xmlns:w15="http://schemas.microsoft.com/office/word/2012/wordml" xmlns:w16cex="http://schemas.microsoft.com/office/word/2018/wordml/cex" xmlns:w16cid="http://schemas.microsoft.com/office/word/2016/wordml/cid" xmlns:w16="http://schemas.microsoft.com/office/word/2018/wordml" xmlns:w16sdtdh="http://schemas.microsoft.com/office/word/2020/wordml/sdtdatahash" xmlns:w16se="http://schemas.microsoft.com/office/word/2015/wordml/symex" xmlns:wpg="http://schemas.microsoft.com/office/word/2010/wordprocessingGroup" xmlns:wpi="http://schemas.microsoft.com/office/word/2010/wordprocessingInk" xmlns:wne="http://schemas.microsoft.com/office/word/2006/wordml" xmlns:wps="http://schemas.microsoft.com/office/word/2010/wordprocessingShape" mc:Ignorable="w14 w15 w16se w16cid w16 w16cex w16sdtdh wp14">
+<w:footnotes xmlns:wpc="http://schemas.microsoft.com/office/word/2010/wordprocessingCanvas" xmlns:cx="http://schemas.microsoft.com/office/drawing/2014/chartex" xmlns:cx1="http://schemas.microsoft.com/office/drawing/2015/9/8/chartex" xmlns:cx2="http://schemas.microsoft.com/office/drawing/2015/10/21/chartex" xmlns:cx3="http://schemas.microsoft.com/office/drawing/2016/5/9/chartex" xmlns:cx4="http://schemas.microsoft.com/office/drawing/2016/5/10/chartex" xmlns:cx5="http://schemas.microsoft.com/office/drawing/2016/5/11/chartex" xmlns:cx6="http://schemas.microsoft.com/office/drawing/2016/5/12/chartex" xmlns:cx7="http://schemas.microsoft.com/office/drawing/2016/5/13/chartex" xmlns:cx8="http://schemas.microsoft.com/office/drawing/2016/5/14/chartex" xmlns:mc="http://schemas.openxmlformats.org/markup-compatibility/2006" xmlns:aink="http://schemas.microsoft.com/office/drawing/2016/ink" xmlns:am3d="http://schemas.microsoft.com/office/drawing/2017/model3d" xmlns:o="urn:schemas-microsoft-com:office:office" xmlns:oel="http://schemas.microsoft.com/office/2019/extlst" xmlns:r="http://schemas.openxmlformats.org/officeDocument/2006/relationships" xmlns:m="http://schemas.openxmlformats.org/officeDocument/2006/math" xmlns:v="urn:schemas-microsoft-com:vml" xmlns:wp14="http://schemas.microsoft.com/office/word/2010/wordprocessingDrawing" xmlns:wp="http://schemas.openxmlformats.org/drawingml/2006/wordprocessingDrawing" xmlns:w10="urn:schemas-microsoft-com:office:word" xmlns:w="http://schemas.openxmlformats.org/wordprocessingml/2006/main" xmlns:w14="http://schemas.microsoft.com/office/word/2010/wordml" xmlns:w15="http://schemas.microsoft.com/office/word/2012/wordml" xmlns:w16cex="http://schemas.microsoft.com/office/word/2018/wordml/cex" xmlns:w16cid="http://schemas.microsoft.com/office/word/2016/wordml/cid" xmlns:w16="http://schemas.microsoft.com/office/word/2018/wordml" xmlns:w16sdtdh="http://schemas.microsoft.com/office/word/2020/wordml/sdtdatahash" xmlns:w16se="http://schemas.microsoft.com/office/word/2015/wordml/symex" xmlns:wpg="http://schemas.microsoft.com/office/word/2010/wordprocessingGroup" xmlns:wpi="http://schemas.microsoft.com/office/word/2010/wordprocessingInk" xmlns:wne="http://schemas.microsoft.com/office/word/2006/wordml" xmlns:wps="http://schemas.microsoft.com/office/word/2010/wordprocessingShape" mc:Ignorable="w14 w15 w16se w16cid w16 w16cex w16sdtdh wp14">
   <w:footnote w:type="separator" w:id="-1">
     <w:p>
       <w:r>
@@ -21471,7 +21112,7 @@
 </file>
 
 <file path=word/numbering.xml><?xml version="1.0" encoding="utf-8"?>
-<w:numbering xmlns:wpc="http://schemas.microsoft.com/office/word/2010/wordprocessingCanvas" xmlns:cx="http://schemas.microsoft.com/office/drawing/2014/chartex" xmlns:cx1="http://schemas.microsoft.com/office/drawing/2015/9/8/chartex" xmlns:cx2="http://schemas.microsoft.com/office/drawing/2015/10/21/chartex" xmlns:cx3="http://schemas.microsoft.com/office/drawing/2016/5/9/chartex" xmlns:cx4="http://schemas.microsoft.com/office/drawing/2016/5/10/chartex" xmlns:cx5="http://schemas.microsoft.com/office/drawing/2016/5/11/chartex" xmlns:cx6="http://schemas.microsoft.com/office/drawing/2016/5/12/chartex" xmlns:cx7="http://schemas.microsoft.com/office/drawing/2016/5/13/chartex" xmlns:cx8="http://schemas.microsoft.com/office/drawing/2016/5/14/chartex" xmlns:mc="http://schemas.openxmlformats.org/markup-compatibility/2006" xmlns:aink="http://schemas.microsoft.com/office/drawing/2016/ink" xmlns:am3d="http://schemas.microsoft.com/office/drawing/2017/model3d" xmlns:o="urn:schemas-microsoft-com:office:office" xmlns:r="http://schemas.openxmlformats.org/officeDocument/2006/relationships" xmlns:m="http://schemas.openxmlformats.org/officeDocument/2006/math" xmlns:v="urn:schemas-microsoft-com:vml" xmlns:wp14="http://schemas.microsoft.com/office/word/2010/wordprocessingDrawing" xmlns:wp="http://schemas.openxmlformats.org/drawingml/2006/wordprocessingDrawing" xmlns:w10="urn:schemas-microsoft-com:office:word" xmlns:w="http://schemas.openxmlformats.org/wordprocessingml/2006/main" xmlns:w14="http://schemas.microsoft.com/office/word/2010/wordml" xmlns:w15="http://schemas.microsoft.com/office/word/2012/wordml" xmlns:w16cex="http://schemas.microsoft.com/office/word/2018/wordml/cex" xmlns:w16cid="http://schemas.microsoft.com/office/word/2016/wordml/cid" xmlns:w16="http://schemas.microsoft.com/office/word/2018/wordml" xmlns:w16sdtdh="http://schemas.microsoft.com/office/word/2020/wordml/sdtdatahash" xmlns:w16se="http://schemas.microsoft.com/office/word/2015/wordml/symex" xmlns:wpg="http://schemas.microsoft.com/office/word/2010/wordprocessingGroup" xmlns:wpi="http://schemas.microsoft.com/office/word/2010/wordprocessingInk" xmlns:wne="http://schemas.microsoft.com/office/word/2006/wordml" xmlns:wps="http://schemas.microsoft.com/office/word/2010/wordprocessingShape" mc:Ignorable="w14 w15 w16se w16cid w16 w16cex w16sdtdh wp14">
+<w:numbering xmlns:wpc="http://schemas.microsoft.com/office/word/2010/wordprocessingCanvas" xmlns:cx="http://schemas.microsoft.com/office/drawing/2014/chartex" xmlns:cx1="http://schemas.microsoft.com/office/drawing/2015/9/8/chartex" xmlns:cx2="http://schemas.microsoft.com/office/drawing/2015/10/21/chartex" xmlns:cx3="http://schemas.microsoft.com/office/drawing/2016/5/9/chartex" xmlns:cx4="http://schemas.microsoft.com/office/drawing/2016/5/10/chartex" xmlns:cx5="http://schemas.microsoft.com/office/drawing/2016/5/11/chartex" xmlns:cx6="http://schemas.microsoft.com/office/drawing/2016/5/12/chartex" xmlns:cx7="http://schemas.microsoft.com/office/drawing/2016/5/13/chartex" xmlns:cx8="http://schemas.microsoft.com/office/drawing/2016/5/14/chartex" xmlns:mc="http://schemas.openxmlformats.org/markup-compatibility/2006" xmlns:aink="http://schemas.microsoft.com/office/drawing/2016/ink" xmlns:am3d="http://schemas.microsoft.com/office/drawing/2017/model3d" xmlns:o="urn:schemas-microsoft-com:office:office" xmlns:oel="http://schemas.microsoft.com/office/2019/extlst" xmlns:r="http://schemas.openxmlformats.org/officeDocument/2006/relationships" xmlns:m="http://schemas.openxmlformats.org/officeDocument/2006/math" xmlns:v="urn:schemas-microsoft-com:vml" xmlns:wp14="http://schemas.microsoft.com/office/word/2010/wordprocessingDrawing" xmlns:wp="http://schemas.openxmlformats.org/drawingml/2006/wordprocessingDrawing" xmlns:w10="urn:schemas-microsoft-com:office:word" xmlns:w="http://schemas.openxmlformats.org/wordprocessingml/2006/main" xmlns:w14="http://schemas.microsoft.com/office/word/2010/wordml" xmlns:w15="http://schemas.microsoft.com/office/word/2012/wordml" xmlns:w16cex="http://schemas.microsoft.com/office/word/2018/wordml/cex" xmlns:w16cid="http://schemas.microsoft.com/office/word/2016/wordml/cid" xmlns:w16="http://schemas.microsoft.com/office/word/2018/wordml" xmlns:w16sdtdh="http://schemas.microsoft.com/office/word/2020/wordml/sdtdatahash" xmlns:w16se="http://schemas.microsoft.com/office/word/2015/wordml/symex" xmlns:wpg="http://schemas.microsoft.com/office/word/2010/wordprocessingGroup" xmlns:wpi="http://schemas.microsoft.com/office/word/2010/wordprocessingInk" xmlns:wne="http://schemas.microsoft.com/office/word/2006/wordml" xmlns:wps="http://schemas.microsoft.com/office/word/2010/wordprocessingShape" mc:Ignorable="w14 w15 w16se w16cid w16 w16cex w16sdtdh wp14">
   <w:abstractNum w:abstractNumId="0" w15:restartNumberingAfterBreak="0">
     <w:nsid w:val="1DE7576F"/>
     <w:multiLevelType w:val="hybridMultilevel"/>

</xml_diff>

<commit_message>
fixed issue w/ children list; updated venue checkboxes
</commit_message>
<xml_diff>
--- a/docassemble/103Divorce/data/templates/Self-Represented_Litigant_Petition_for_Divorce_No_Minor_Children_-_Automation_Template.docx
+++ b/docassemble/103Divorce/data/templates/Self-Represented_Litigant_Petition_for_Divorce_No_Minor_Children_-_Automation_Template.docx
@@ -28,23 +28,13 @@
         </w:rPr>
         <w:t xml:space="preserve">103(1) </w:t>
       </w:r>
-      <w:proofErr w:type="gramStart"/>
       <w:r>
         <w:rPr>
           <w:sz w:val="28"/>
           <w:szCs w:val="28"/>
           <w:u w:val="single"/>
         </w:rPr>
-        <w:t>DIVORCE</w:t>
-      </w:r>
-      <w:proofErr w:type="gramEnd"/>
-      <w:r>
-        <w:rPr>
-          <w:sz w:val="28"/>
-          <w:szCs w:val="28"/>
-          <w:u w:val="single"/>
-        </w:rPr>
-        <w:t xml:space="preserve"> (WITHOUT MINOR CHILDREN) FOR DIVORCE ISSUE ONLY and FOR REQUESTING USE OF </w:t>
+        <w:t xml:space="preserve">DIVORCE (WITHOUT MINOR CHILDREN) FOR DIVORCE ISSUE ONLY and FOR REQUESTING USE OF </w:t>
       </w:r>
       <w:r>
         <w:rPr>
@@ -266,14 +256,7 @@
         <w:rPr>
           <w:szCs w:val="24"/>
         </w:rPr>
-        <w:t xml:space="preserve"> adopted during your </w:t>
-      </w:r>
-      <w:proofErr w:type="gramStart"/>
-      <w:r>
-        <w:rPr>
-          <w:szCs w:val="24"/>
-        </w:rPr>
-        <w:t>marriage</w:t>
+        <w:t xml:space="preserve"> adopted during your marriage</w:t>
       </w:r>
       <w:r>
         <w:rPr>
@@ -281,7 +264,6 @@
         </w:rPr>
         <w:t>;</w:t>
       </w:r>
-      <w:proofErr w:type="gramEnd"/>
     </w:p>
     <w:p>
       <w:pPr>
@@ -321,14 +303,7 @@
         <w:rPr>
           <w:szCs w:val="24"/>
         </w:rPr>
-        <w:t xml:space="preserve"> currently </w:t>
-      </w:r>
-      <w:proofErr w:type="gramStart"/>
-      <w:r>
-        <w:rPr>
-          <w:szCs w:val="24"/>
-        </w:rPr>
-        <w:t>pregnant</w:t>
+        <w:t xml:space="preserve"> currently pregnant</w:t>
       </w:r>
       <w:r>
         <w:rPr>
@@ -336,7 +311,6 @@
         </w:rPr>
         <w:t>;</w:t>
       </w:r>
-      <w:proofErr w:type="gramEnd"/>
     </w:p>
     <w:p>
       <w:pPr>
@@ -370,16 +344,7 @@
           <w:bCs/>
           <w:szCs w:val="24"/>
         </w:rPr>
-        <w:t xml:space="preserve">180 </w:t>
-      </w:r>
-      <w:proofErr w:type="gramStart"/>
-      <w:r>
-        <w:rPr>
-          <w:b/>
-          <w:bCs/>
-          <w:szCs w:val="24"/>
-        </w:rPr>
-        <w:t>days</w:t>
+        <w:t>180 days</w:t>
       </w:r>
       <w:r>
         <w:rPr>
@@ -387,7 +352,6 @@
         </w:rPr>
         <w:t>;</w:t>
       </w:r>
-      <w:proofErr w:type="gramEnd"/>
     </w:p>
     <w:p>
       <w:pPr>
@@ -445,14 +409,7 @@
         <w:rPr>
           <w:szCs w:val="24"/>
         </w:rPr>
-        <w:t xml:space="preserve"> in </w:t>
-      </w:r>
-      <w:proofErr w:type="gramStart"/>
-      <w:r>
-        <w:rPr>
-          <w:szCs w:val="24"/>
-        </w:rPr>
-        <w:t>Louisiana</w:t>
+        <w:t xml:space="preserve"> in Louisiana</w:t>
       </w:r>
       <w:r>
         <w:rPr>
@@ -460,7 +417,6 @@
         </w:rPr>
         <w:t>;</w:t>
       </w:r>
-      <w:proofErr w:type="gramEnd"/>
     </w:p>
     <w:p>
       <w:pPr>
@@ -480,7 +436,6 @@
         </w:rPr>
         <w:t xml:space="preserve">Your spouse </w:t>
       </w:r>
-      <w:proofErr w:type="gramStart"/>
       <w:r>
         <w:rPr>
           <w:szCs w:val="24"/>
@@ -499,16 +454,7 @@
           <w:bCs/>
           <w:szCs w:val="24"/>
         </w:rPr>
-        <w:t>not</w:t>
-      </w:r>
-      <w:proofErr w:type="gramEnd"/>
-      <w:r>
-        <w:rPr>
-          <w:b/>
-          <w:bCs/>
-          <w:szCs w:val="24"/>
-        </w:rPr>
-        <w:t xml:space="preserve"> </w:t>
+        <w:t xml:space="preserve">not </w:t>
       </w:r>
       <w:r>
         <w:rPr>
@@ -589,14 +535,7 @@
         <w:rPr>
           <w:szCs w:val="24"/>
         </w:rPr>
-        <w:t xml:space="preserve"> the U.S. </w:t>
-      </w:r>
-      <w:proofErr w:type="gramStart"/>
-      <w:r>
-        <w:rPr>
-          <w:szCs w:val="24"/>
-        </w:rPr>
-        <w:t>Military</w:t>
+        <w:t xml:space="preserve"> the U.S. Military</w:t>
       </w:r>
       <w:r>
         <w:rPr>
@@ -604,7 +543,6 @@
         </w:rPr>
         <w:t>;</w:t>
       </w:r>
-      <w:proofErr w:type="gramEnd"/>
     </w:p>
     <w:p>
       <w:pPr>
@@ -875,7 +813,6 @@
         </w:rPr>
         <w:t>Petitioner</w:t>
       </w:r>
-      <w:proofErr w:type="gramStart"/>
       <w:r>
         <w:rPr>
           <w:b/>
@@ -883,7 +820,6 @@
         </w:rPr>
         <w:t>”</w:t>
       </w:r>
-      <w:proofErr w:type="gramEnd"/>
       <w:r>
         <w:rPr>
           <w:szCs w:val="24"/>
@@ -1349,16 +1285,8 @@
         <w:rPr>
           <w:szCs w:val="24"/>
         </w:rPr>
-        <w:t xml:space="preserve"> your permanent/legal home</w:t>
-      </w:r>
-      <w:proofErr w:type="gramStart"/>
-      <w:r>
-        <w:rPr>
-          <w:szCs w:val="24"/>
-        </w:rPr>
-        <w:t>);</w:t>
-      </w:r>
-      <w:proofErr w:type="gramEnd"/>
+        <w:t xml:space="preserve"> your permanent/legal home);</w:t>
+      </w:r>
       <w:r>
         <w:rPr>
           <w:szCs w:val="24"/>
@@ -1399,16 +1327,8 @@
         <w:rPr>
           <w:szCs w:val="24"/>
         </w:rPr>
-        <w:t xml:space="preserve"> </w:t>
-      </w:r>
-      <w:proofErr w:type="gramStart"/>
-      <w:r>
-        <w:rPr>
-          <w:szCs w:val="24"/>
-        </w:rPr>
-        <w:t>in;</w:t>
-      </w:r>
-      <w:proofErr w:type="gramEnd"/>
+        <w:t xml:space="preserve"> in;</w:t>
+      </w:r>
       <w:r>
         <w:rPr>
           <w:szCs w:val="24"/>
@@ -2085,39 +2005,17 @@
         <w:rPr>
           <w:szCs w:val="24"/>
         </w:rPr>
-        <w:t xml:space="preserve"> but do not sign yet. Find a </w:t>
-      </w:r>
-      <w:proofErr w:type="gramStart"/>
-      <w:r>
-        <w:rPr>
-          <w:szCs w:val="24"/>
-        </w:rPr>
-        <w:t>notary  (</w:t>
-      </w:r>
-      <w:proofErr w:type="gramEnd"/>
-      <w:r>
-        <w:fldChar w:fldCharType="begin"/>
-      </w:r>
-      <w:r>
-        <w:instrText xml:space="preserve"> HYPERLINK "https://www.bit.ly/la-notaries" </w:instrText>
-      </w:r>
-      <w:r>
-        <w:fldChar w:fldCharType="separate"/>
-      </w:r>
-      <w:r>
-        <w:rPr>
-          <w:rStyle w:val="Hyperlink"/>
-          <w:szCs w:val="24"/>
-        </w:rPr>
-        <w:t>bit.ly/la-notaries</w:t>
-      </w:r>
-      <w:r>
-        <w:rPr>
-          <w:rStyle w:val="Hyperlink"/>
-          <w:szCs w:val="24"/>
-        </w:rPr>
-        <w:fldChar w:fldCharType="end"/>
-      </w:r>
+        <w:t xml:space="preserve"> but do not sign yet. Find a notary  (</w:t>
+      </w:r>
+      <w:hyperlink r:id="rId13" w:history="1">
+        <w:r>
+          <w:rPr>
+            <w:rStyle w:val="Hyperlink"/>
+            <w:szCs w:val="24"/>
+          </w:rPr>
+          <w:t>bit.ly/la-notaries</w:t>
+        </w:r>
+      </w:hyperlink>
       <w:r>
         <w:rPr>
           <w:szCs w:val="24"/>
@@ -2311,14 +2209,12 @@
         </w:rPr>
         <w:t xml:space="preserve">your filing fees or IFP, your copy of the PETITION, and </w:t>
       </w:r>
-      <w:proofErr w:type="gramStart"/>
       <w:r>
         <w:rPr>
           <w:szCs w:val="24"/>
         </w:rPr>
         <w:t>all of</w:t>
       </w:r>
-      <w:proofErr w:type="gramEnd"/>
       <w:r>
         <w:rPr>
           <w:b/>
@@ -3562,7 +3458,7 @@
         </w:rPr>
         <w:t>whether you are required to file the form titled “</w:t>
       </w:r>
-      <w:hyperlink r:id="rId13" w:history="1">
+      <w:hyperlink r:id="rId14" w:history="1">
         <w:r>
           <w:rPr>
             <w:rStyle w:val="Hyperlink"/>
@@ -3620,27 +3516,7 @@
           <w:szCs w:val="24"/>
           <w:u w:val="none"/>
         </w:rPr>
-        <w:t xml:space="preserve">if the </w:t>
-      </w:r>
-      <w:proofErr w:type="gramStart"/>
-      <w:r>
-        <w:rPr>
-          <w:rStyle w:val="Hyperlink"/>
-          <w:color w:val="auto"/>
-          <w:szCs w:val="24"/>
-          <w:u w:val="none"/>
-        </w:rPr>
-        <w:t>assigned  judge</w:t>
-      </w:r>
-      <w:proofErr w:type="gramEnd"/>
-      <w:r>
-        <w:rPr>
-          <w:rStyle w:val="Hyperlink"/>
-          <w:color w:val="auto"/>
-          <w:szCs w:val="24"/>
-          <w:u w:val="none"/>
-        </w:rPr>
-        <w:t xml:space="preserve"> requires in-court testimony and not Affidavits of Correctness.</w:t>
+        <w:t>if the assigned  judge requires in-court testimony and not Affidavits of Correctness.</w:t>
       </w:r>
     </w:p>
     <w:p>
@@ -3788,7 +3664,7 @@
         </w:rPr>
         <w:t xml:space="preserve">” For the “Petitioner’s Certification” you will need to know the date of service and whether it was </w:t>
       </w:r>
-      <w:hyperlink r:id="rId14" w:history="1">
+      <w:hyperlink r:id="rId15" w:history="1">
         <w:r>
           <w:rPr>
             <w:rStyle w:val="Hyperlink"/>
@@ -3890,21 +3766,7 @@
         <w:rPr>
           <w:szCs w:val="24"/>
         </w:rPr>
-        <w:t xml:space="preserve">a copy and the original </w:t>
-      </w:r>
-      <w:proofErr w:type="gramStart"/>
-      <w:r>
-        <w:rPr>
-          <w:szCs w:val="24"/>
-        </w:rPr>
-        <w:t>of:</w:t>
-      </w:r>
-      <w:proofErr w:type="gramEnd"/>
-      <w:r>
-        <w:rPr>
-          <w:szCs w:val="24"/>
-        </w:rPr>
-        <w:t xml:space="preserve"> </w:t>
+        <w:t xml:space="preserve">a copy and the original of: </w:t>
       </w:r>
       <w:r>
         <w:rPr>
@@ -4242,7 +4104,7 @@
         </w:rPr>
         <w:t xml:space="preserve"> </w:t>
       </w:r>
-      <w:hyperlink r:id="rId15" w:history="1">
+      <w:hyperlink r:id="rId16" w:history="1">
         <w:r>
           <w:rPr>
             <w:rStyle w:val="Hyperlink"/>
@@ -4266,7 +4128,7 @@
         </w:rPr>
         <w:t xml:space="preserve"> </w:t>
       </w:r>
-      <w:hyperlink r:id="rId16" w:history="1">
+      <w:hyperlink r:id="rId17" w:history="1">
         <w:r>
           <w:rPr>
             <w:rStyle w:val="Hyperlink"/>
@@ -4341,7 +4203,7 @@
         </w:rPr>
         <w:t xml:space="preserve">Law Library of Louisiana: </w:t>
       </w:r>
-      <w:hyperlink r:id="rId17" w:history="1">
+      <w:hyperlink r:id="rId18" w:history="1">
         <w:r>
           <w:rPr>
             <w:rStyle w:val="Hyperlink"/>
@@ -4378,7 +4240,7 @@
         </w:rPr>
         <w:t xml:space="preserve">Louisiana Civil Legal Navigator: </w:t>
       </w:r>
-      <w:hyperlink r:id="rId18" w:history="1">
+      <w:hyperlink r:id="rId19" w:history="1">
         <w:r>
           <w:rPr>
             <w:rStyle w:val="Hyperlink"/>
@@ -4413,23 +4275,9 @@
         <w:rPr>
           <w:szCs w:val="24"/>
         </w:rPr>
-        <w:t xml:space="preserve">Louisiana </w:t>
-      </w:r>
-      <w:proofErr w:type="spellStart"/>
-      <w:r>
-        <w:rPr>
-          <w:szCs w:val="24"/>
-        </w:rPr>
-        <w:t>LawHelp</w:t>
-      </w:r>
-      <w:proofErr w:type="spellEnd"/>
-      <w:r>
-        <w:rPr>
-          <w:szCs w:val="24"/>
-        </w:rPr>
-        <w:t xml:space="preserve">: </w:t>
-      </w:r>
-      <w:hyperlink r:id="rId19" w:history="1">
+        <w:t xml:space="preserve">Louisiana LawHelp: </w:t>
+      </w:r>
+      <w:hyperlink r:id="rId20" w:history="1">
         <w:r>
           <w:rPr>
             <w:rStyle w:val="Hyperlink"/>
@@ -4466,7 +4314,7 @@
         </w:rPr>
         <w:t xml:space="preserve">Free Legal Answers: </w:t>
       </w:r>
-      <w:hyperlink r:id="rId20" w:history="1">
+      <w:hyperlink r:id="rId21" w:history="1">
         <w:r>
           <w:rPr>
             <w:rStyle w:val="Hyperlink"/>
@@ -5431,23 +5279,13 @@
         </w:rPr>
         <w:t xml:space="preserve">103(1) </w:t>
       </w:r>
-      <w:proofErr w:type="gramStart"/>
       <w:r>
         <w:rPr>
           <w:b/>
           <w:szCs w:val="24"/>
           <w:u w:val="single"/>
         </w:rPr>
-        <w:t>DIVORCE</w:t>
-      </w:r>
-      <w:proofErr w:type="gramEnd"/>
-      <w:r>
-        <w:rPr>
-          <w:b/>
-          <w:szCs w:val="24"/>
-          <w:u w:val="single"/>
-        </w:rPr>
-        <w:t xml:space="preserve"> </w:t>
+        <w:t xml:space="preserve">DIVORCE </w:t>
       </w:r>
       <w:r>
         <w:rPr>
@@ -5504,21 +5342,12 @@
         </w:rPr>
         <w:t xml:space="preserve"> </w:t>
       </w:r>
-      <w:proofErr w:type="gramStart"/>
       <w:r>
         <w:rPr>
           <w:caps/>
           <w:szCs w:val="24"/>
         </w:rPr>
-        <w:t>{{ petitioner</w:t>
-      </w:r>
-      <w:proofErr w:type="gramEnd"/>
-      <w:r>
-        <w:rPr>
-          <w:caps/>
-          <w:szCs w:val="24"/>
-        </w:rPr>
-        <w:t>2 }},</w:t>
+        <w:t>{{ petitioner2 }},</w:t>
       </w:r>
       <w:r>
         <w:rPr>
@@ -5540,21 +5369,7 @@
         <w:rPr>
           <w:szCs w:val="24"/>
         </w:rPr>
-        <w:t xml:space="preserve">{{ </w:t>
-      </w:r>
-      <w:proofErr w:type="spellStart"/>
-      <w:r>
-        <w:rPr>
-          <w:szCs w:val="24"/>
-        </w:rPr>
-        <w:t>user_domicile_county</w:t>
-      </w:r>
-      <w:proofErr w:type="spellEnd"/>
-      <w:r>
-        <w:rPr>
-          <w:szCs w:val="24"/>
-        </w:rPr>
-        <w:t xml:space="preserve"> }}</w:t>
+        <w:t>{{ user_domicile_county }}</w:t>
       </w:r>
       <w:r>
         <w:rPr>
@@ -5578,21 +5393,7 @@
         <w:rPr>
           <w:szCs w:val="24"/>
         </w:rPr>
-        <w:t xml:space="preserve">{{ </w:t>
-      </w:r>
-      <w:proofErr w:type="spellStart"/>
-      <w:r>
-        <w:rPr>
-          <w:szCs w:val="24"/>
-        </w:rPr>
-        <w:t>user_domicile_state</w:t>
-      </w:r>
-      <w:proofErr w:type="spellEnd"/>
-      <w:r>
-        <w:rPr>
-          <w:szCs w:val="24"/>
-        </w:rPr>
-        <w:t xml:space="preserve"> }}</w:t>
+        <w:t>{{ user_domicile_state }}</w:t>
       </w:r>
       <w:r>
         <w:rPr>
@@ -5674,10 +5475,66 @@
         <w:rPr>
           <w:szCs w:val="24"/>
         </w:rPr>
-        <w:t>filing_parish1</w:t>
-      </w:r>
-      <w:r>
-        <w:rPr>
+        <w:t xml:space="preserve">trial_court.name == </w:t>
+      </w:r>
+      <w:r>
+        <w:rPr>
+          <w:szCs w:val="24"/>
+        </w:rPr>
+        <w:t>user_domicile_county</w:t>
+      </w:r>
+      <w:r>
+        <w:rPr>
+          <w:szCs w:val="24"/>
+        </w:rPr>
+        <w:t xml:space="preserve"> and </w:t>
+      </w:r>
+      <w:r>
+        <w:rPr>
+          <w:szCs w:val="24"/>
+        </w:rPr>
+        <w:t>venue_options</w:t>
+      </w:r>
+      <w:r>
+        <w:rPr>
+          <w:szCs w:val="24"/>
+        </w:rPr>
+        <w:t>[‘</w:t>
+      </w:r>
+      <w:r>
+        <w:rPr>
+          <w:szCs w:val="24"/>
+        </w:rPr>
+        <w:t>user_domiciled_in_louisiana</w:t>
+      </w:r>
+      <w:r>
+        <w:rPr>
+          <w:szCs w:val="24"/>
+        </w:rPr>
+        <w:t xml:space="preserve">’] </w:t>
+      </w:r>
+      <w:r>
+        <w:rPr>
+          <w:szCs w:val="24"/>
+        </w:rPr>
+        <w:t>%} [</w:t>
+      </w:r>
+      <w:r>
+        <w:rPr>
+          <w:rFonts w:ascii="Segoe UI Symbol" w:hAnsi="Segoe UI Symbol" w:cs="Segoe UI Symbol"/>
+          <w:szCs w:val="24"/>
+        </w:rPr>
+        <w:t>✔</w:t>
+      </w:r>
+      <w:r>
+        <w:rPr>
+          <w:szCs w:val="24"/>
+        </w:rPr>
+        <w:t>]</w:t>
+      </w:r>
+      <w:r>
+        <w:rPr>
+          <w:rFonts w:ascii="Segoe UI Symbol" w:hAnsi="Segoe UI Symbol" w:cs="Segoe UI Symbol"/>
           <w:szCs w:val="24"/>
         </w:rPr>
         <w:t xml:space="preserve"> </w:t>
@@ -5686,157 +5543,7 @@
         <w:rPr>
           <w:szCs w:val="24"/>
         </w:rPr>
-        <w:t>=</w:t>
-      </w:r>
-      <w:r>
-        <w:rPr>
-          <w:szCs w:val="24"/>
-        </w:rPr>
-        <w:t xml:space="preserve">= </w:t>
-      </w:r>
-      <w:proofErr w:type="gramStart"/>
-      <w:r>
-        <w:rPr>
-          <w:szCs w:val="24"/>
-        </w:rPr>
-        <w:t>users[</w:t>
-      </w:r>
-      <w:proofErr w:type="gramEnd"/>
-      <w:r>
-        <w:rPr>
-          <w:szCs w:val="24"/>
-        </w:rPr>
-        <w:t>0].</w:t>
-      </w:r>
-      <w:proofErr w:type="spellStart"/>
-      <w:r>
-        <w:rPr>
-          <w:szCs w:val="24"/>
-        </w:rPr>
-        <w:t>address.county</w:t>
-      </w:r>
-      <w:proofErr w:type="spellEnd"/>
-      <w:r>
-        <w:rPr>
-          <w:szCs w:val="24"/>
-        </w:rPr>
-        <w:t xml:space="preserve"> </w:t>
-      </w:r>
-      <w:r>
-        <w:rPr>
-          <w:szCs w:val="24"/>
-        </w:rPr>
-        <w:t xml:space="preserve">and </w:t>
-      </w:r>
-      <w:proofErr w:type="spellStart"/>
-      <w:r>
-        <w:rPr>
-          <w:szCs w:val="24"/>
-        </w:rPr>
-        <w:t>venue_options</w:t>
-      </w:r>
-      <w:proofErr w:type="spellEnd"/>
-      <w:r>
-        <w:rPr>
-          <w:szCs w:val="24"/>
-        </w:rPr>
-        <w:t>[</w:t>
-      </w:r>
-      <w:r>
-        <w:rPr>
-          <w:szCs w:val="24"/>
-        </w:rPr>
-        <w:t>‘</w:t>
-      </w:r>
-      <w:proofErr w:type="spellStart"/>
-      <w:r>
-        <w:rPr>
-          <w:szCs w:val="24"/>
-        </w:rPr>
-        <w:t>user_domiciled_in_louisiana</w:t>
-      </w:r>
-      <w:proofErr w:type="spellEnd"/>
-      <w:r>
-        <w:rPr>
-          <w:szCs w:val="24"/>
-        </w:rPr>
-        <w:t>’</w:t>
-      </w:r>
-      <w:r>
-        <w:rPr>
-          <w:szCs w:val="24"/>
-        </w:rPr>
-        <w:t>]</w:t>
-      </w:r>
-      <w:r>
-        <w:rPr>
-          <w:szCs w:val="24"/>
-        </w:rPr>
-        <w:t xml:space="preserve"> </w:t>
-      </w:r>
-      <w:r>
-        <w:rPr>
-          <w:szCs w:val="24"/>
-        </w:rPr>
-        <w:t>%} [</w:t>
-      </w:r>
-      <w:r>
-        <w:rPr>
-          <w:rFonts w:ascii="Segoe UI Symbol" w:hAnsi="Segoe UI Symbol" w:cs="Segoe UI Symbol"/>
-          <w:szCs w:val="24"/>
-        </w:rPr>
-        <w:t>✔</w:t>
-      </w:r>
-      <w:r>
-        <w:rPr>
-          <w:szCs w:val="24"/>
-        </w:rPr>
-        <w:t>]</w:t>
-      </w:r>
-      <w:r>
-        <w:rPr>
-          <w:rFonts w:ascii="Segoe UI Symbol" w:hAnsi="Segoe UI Symbol" w:cs="Segoe UI Symbol"/>
-          <w:szCs w:val="24"/>
-        </w:rPr>
-        <w:t xml:space="preserve"> </w:t>
-      </w:r>
-      <w:r>
-        <w:rPr>
-          <w:szCs w:val="24"/>
-        </w:rPr>
-        <w:t xml:space="preserve">Petitioner is domiciled in the </w:t>
-      </w:r>
-      <w:r>
-        <w:rPr>
-          <w:szCs w:val="24"/>
-        </w:rPr>
-        <w:t>parish of filing</w:t>
-      </w:r>
-      <w:r>
-        <w:rPr>
-          <w:szCs w:val="24"/>
-        </w:rPr>
-        <w:t>.</w:t>
-      </w:r>
-      <w:r>
-        <w:rPr>
-          <w:szCs w:val="24"/>
-        </w:rPr>
-        <w:t xml:space="preserve"> {% else %} </w:t>
-      </w:r>
-      <w:proofErr w:type="gramStart"/>
-      <w:r>
-        <w:rPr>
-          <w:szCs w:val="24"/>
-        </w:rPr>
-        <w:t>[  ]</w:t>
-      </w:r>
-      <w:proofErr w:type="gramEnd"/>
-      <w:r>
-        <w:rPr>
-          <w:szCs w:val="24"/>
-        </w:rPr>
-        <w:t xml:space="preserve"> Petitioner is domiciled in the parish of filing. {% endif %}</w:t>
+        <w:t>Petitioner is domiciled in the parish of filing. {% else %} [  ] Petitioner is domiciled in the parish of filing. {% endif %}</w:t>
       </w:r>
     </w:p>
     <w:p>
@@ -5853,41 +5560,21 @@
           <w:szCs w:val="24"/>
         </w:rPr>
         <w:tab/>
-      </w:r>
-      <w:r>
-        <w:rPr>
-          <w:szCs w:val="24"/>
-        </w:rPr>
         <w:t xml:space="preserve">{% if </w:t>
       </w:r>
       <w:r>
         <w:rPr>
           <w:szCs w:val="24"/>
         </w:rPr>
-        <w:t xml:space="preserve">filing_parish1 == </w:t>
-      </w:r>
-      <w:proofErr w:type="gramStart"/>
-      <w:r>
-        <w:rPr>
-          <w:szCs w:val="24"/>
-        </w:rPr>
-        <w:t>users[</w:t>
-      </w:r>
-      <w:proofErr w:type="gramEnd"/>
-      <w:r>
-        <w:rPr>
-          <w:szCs w:val="24"/>
-        </w:rPr>
-        <w:t>0].</w:t>
-      </w:r>
-      <w:proofErr w:type="spellStart"/>
-      <w:r>
-        <w:rPr>
-          <w:szCs w:val="24"/>
-        </w:rPr>
-        <w:t>address.county</w:t>
-      </w:r>
-      <w:proofErr w:type="spellEnd"/>
+        <w:t xml:space="preserve">trial_court.name == </w:t>
+      </w:r>
+      <w:r>
+        <w:rPr>
+          <w:bCs/>
+          <w:szCs w:val="24"/>
+        </w:rPr>
+        <w:t>respondent_domicile_county</w:t>
+      </w:r>
       <w:r>
         <w:rPr>
           <w:szCs w:val="24"/>
@@ -5900,32 +5587,17 @@
         </w:rPr>
         <w:t xml:space="preserve">and </w:t>
       </w:r>
-      <w:proofErr w:type="spellStart"/>
       <w:r>
         <w:rPr>
           <w:szCs w:val="24"/>
         </w:rPr>
         <w:t>venue_options</w:t>
       </w:r>
-      <w:proofErr w:type="spellEnd"/>
-      <w:r>
-        <w:rPr>
-          <w:szCs w:val="24"/>
-        </w:rPr>
-        <w:t>[</w:t>
-      </w:r>
-      <w:r>
-        <w:rPr>
-          <w:szCs w:val="24"/>
-        </w:rPr>
-        <w:t>‘</w:t>
-      </w:r>
-      <w:proofErr w:type="spellStart"/>
-      <w:r>
-        <w:rPr>
-          <w:szCs w:val="24"/>
-        </w:rPr>
-        <w:t>defendant</w:t>
+      <w:r>
+        <w:rPr>
+          <w:szCs w:val="24"/>
+        </w:rPr>
+        <w:t>[‘defendant</w:t>
       </w:r>
       <w:r>
         <w:rPr>
@@ -5933,12 +5605,24 @@
         </w:rPr>
         <w:t>_domiciled_in_louisiana</w:t>
       </w:r>
-      <w:proofErr w:type="spellEnd"/>
-      <w:r>
-        <w:rPr>
-          <w:szCs w:val="24"/>
-        </w:rPr>
-        <w:t>’</w:t>
+      <w:r>
+        <w:rPr>
+          <w:szCs w:val="24"/>
+        </w:rPr>
+        <w:t xml:space="preserve">’] </w:t>
+      </w:r>
+      <w:r>
+        <w:rPr>
+          <w:szCs w:val="24"/>
+        </w:rPr>
+        <w:t>%} [</w:t>
+      </w:r>
+      <w:r>
+        <w:rPr>
+          <w:rFonts w:ascii="Segoe UI Symbol" w:hAnsi="Segoe UI Symbol" w:cs="Segoe UI Symbol"/>
+          <w:szCs w:val="24"/>
+        </w:rPr>
+        <w:t>✔</w:t>
       </w:r>
       <w:r>
         <w:rPr>
@@ -5956,6 +5640,101 @@
         <w:rPr>
           <w:szCs w:val="24"/>
         </w:rPr>
+        <w:t>Defendant is domiciled in the parish of filing.</w:t>
+      </w:r>
+      <w:r>
+        <w:rPr>
+          <w:szCs w:val="24"/>
+        </w:rPr>
+        <w:t xml:space="preserve"> </w:t>
+      </w:r>
+      <w:r>
+        <w:rPr>
+          <w:szCs w:val="24"/>
+        </w:rPr>
+        <w:t xml:space="preserve">{% else %} [  ] </w:t>
+      </w:r>
+      <w:r>
+        <w:rPr>
+          <w:szCs w:val="24"/>
+        </w:rPr>
+        <w:t>Defendant</w:t>
+      </w:r>
+      <w:r>
+        <w:rPr>
+          <w:szCs w:val="24"/>
+        </w:rPr>
+        <w:t xml:space="preserve"> is domiciled in the parish of filing. {% endif %}</w:t>
+      </w:r>
+    </w:p>
+    <w:p>
+      <w:pPr>
+        <w:pStyle w:val="BodyTextIndent"/>
+        <w:spacing w:before="240" w:line="360" w:lineRule="auto"/>
+        <w:ind w:left="0"/>
+        <w:rPr>
+          <w:szCs w:val="24"/>
+        </w:rPr>
+      </w:pPr>
+      <w:r>
+        <w:rPr>
+          <w:szCs w:val="24"/>
+        </w:rPr>
+        <w:tab/>
+        <w:t xml:space="preserve">{% if </w:t>
+      </w:r>
+      <w:r>
+        <w:rPr>
+          <w:szCs w:val="24"/>
+        </w:rPr>
+        <w:t xml:space="preserve">trial_court.name == </w:t>
+      </w:r>
+      <w:r>
+        <w:rPr>
+          <w:szCs w:val="24"/>
+        </w:rPr>
+        <w:t>users[0].previous_address.county</w:t>
+      </w:r>
+      <w:r>
+        <w:rPr>
+          <w:szCs w:val="24"/>
+        </w:rPr>
+        <w:t xml:space="preserve"> </w:t>
+      </w:r>
+      <w:r>
+        <w:rPr>
+          <w:szCs w:val="24"/>
+        </w:rPr>
+        <w:t xml:space="preserve">and </w:t>
+      </w:r>
+      <w:r>
+        <w:rPr>
+          <w:szCs w:val="24"/>
+        </w:rPr>
+        <w:t>venue_options</w:t>
+      </w:r>
+      <w:r>
+        <w:rPr>
+          <w:szCs w:val="24"/>
+        </w:rPr>
+        <w:t>[‘</w:t>
+      </w:r>
+      <w:r>
+        <w:rPr>
+          <w:szCs w:val="24"/>
+        </w:rPr>
+        <w:t>marital_domicile_was_louisiana</w:t>
+      </w:r>
+      <w:r>
+        <w:rPr>
+          <w:szCs w:val="24"/>
+        </w:rPr>
+        <w:t xml:space="preserve">’] </w:t>
+      </w:r>
+      <w:r>
+        <w:rPr>
+          <w:szCs w:val="24"/>
+        </w:rPr>
         <w:t>%} [</w:t>
       </w:r>
       <w:r>
@@ -5981,19 +5760,7 @@
         <w:rPr>
           <w:szCs w:val="24"/>
         </w:rPr>
-        <w:t xml:space="preserve">Defendant is domiciled in the </w:t>
-      </w:r>
-      <w:r>
-        <w:rPr>
-          <w:szCs w:val="24"/>
-        </w:rPr>
-        <w:t>parish of filing</w:t>
-      </w:r>
-      <w:r>
-        <w:rPr>
-          <w:szCs w:val="24"/>
-        </w:rPr>
-        <w:t>.</w:t>
+        <w:t>The parties last lived together as spouses in the parish of filing.</w:t>
       </w:r>
       <w:r>
         <w:rPr>
@@ -6005,205 +5772,8 @@
         <w:rPr>
           <w:szCs w:val="24"/>
         </w:rPr>
-        <w:t xml:space="preserve">{% else %} </w:t>
-      </w:r>
-      <w:proofErr w:type="gramStart"/>
-      <w:r>
-        <w:rPr>
-          <w:szCs w:val="24"/>
-        </w:rPr>
-        <w:t>[  ]</w:t>
-      </w:r>
-      <w:proofErr w:type="gramEnd"/>
-      <w:r>
-        <w:rPr>
-          <w:szCs w:val="24"/>
-        </w:rPr>
-        <w:t xml:space="preserve"> </w:t>
-      </w:r>
-      <w:r>
-        <w:rPr>
-          <w:szCs w:val="24"/>
-        </w:rPr>
-        <w:t>Defendant</w:t>
-      </w:r>
-      <w:r>
-        <w:rPr>
-          <w:szCs w:val="24"/>
-        </w:rPr>
-        <w:t xml:space="preserve"> is domiciled in the parish of filing. {% endif %}</w:t>
-      </w:r>
-    </w:p>
-    <w:p>
-      <w:pPr>
-        <w:pStyle w:val="BodyTextIndent"/>
-        <w:spacing w:line="360" w:lineRule="auto"/>
-        <w:ind w:left="0"/>
-        <w:rPr>
-          <w:szCs w:val="24"/>
-        </w:rPr>
-      </w:pPr>
-      <w:r>
-        <w:rPr>
-          <w:szCs w:val="24"/>
-        </w:rPr>
-        <w:tab/>
-      </w:r>
-      <w:r>
-        <w:rPr>
-          <w:szCs w:val="24"/>
-        </w:rPr>
-        <w:t xml:space="preserve">{% if </w:t>
-      </w:r>
-      <w:r>
-        <w:rPr>
-          <w:szCs w:val="24"/>
-        </w:rPr>
-        <w:t xml:space="preserve">filing_parish1 == </w:t>
-      </w:r>
-      <w:proofErr w:type="gramStart"/>
-      <w:r>
-        <w:rPr>
-          <w:szCs w:val="24"/>
-        </w:rPr>
-        <w:t>users[</w:t>
-      </w:r>
-      <w:proofErr w:type="gramEnd"/>
-      <w:r>
-        <w:rPr>
-          <w:szCs w:val="24"/>
-        </w:rPr>
-        <w:t>0].</w:t>
-      </w:r>
-      <w:proofErr w:type="spellStart"/>
-      <w:r>
-        <w:rPr>
-          <w:szCs w:val="24"/>
-        </w:rPr>
-        <w:t>previous_address.county</w:t>
-      </w:r>
-      <w:proofErr w:type="spellEnd"/>
-      <w:r>
-        <w:rPr>
-          <w:szCs w:val="24"/>
-        </w:rPr>
-        <w:t xml:space="preserve"> </w:t>
-      </w:r>
-      <w:r>
-        <w:rPr>
-          <w:szCs w:val="24"/>
-        </w:rPr>
-        <w:t xml:space="preserve">and </w:t>
-      </w:r>
-      <w:proofErr w:type="spellStart"/>
-      <w:r>
-        <w:rPr>
-          <w:szCs w:val="24"/>
-        </w:rPr>
-        <w:t>venue_options</w:t>
-      </w:r>
-      <w:proofErr w:type="spellEnd"/>
-      <w:r>
-        <w:rPr>
-          <w:szCs w:val="24"/>
-        </w:rPr>
-        <w:t>[</w:t>
-      </w:r>
-      <w:r>
-        <w:rPr>
-          <w:szCs w:val="24"/>
-        </w:rPr>
-        <w:t>‘</w:t>
-      </w:r>
-      <w:proofErr w:type="spellStart"/>
-      <w:r>
-        <w:rPr>
-          <w:szCs w:val="24"/>
-        </w:rPr>
-        <w:t>marital_domicile_was_louisiana</w:t>
-      </w:r>
-      <w:proofErr w:type="spellEnd"/>
-      <w:r>
-        <w:rPr>
-          <w:szCs w:val="24"/>
-        </w:rPr>
-        <w:t>’</w:t>
-      </w:r>
-      <w:r>
-        <w:rPr>
-          <w:szCs w:val="24"/>
-        </w:rPr>
-        <w:t>]</w:t>
-      </w:r>
-      <w:r>
-        <w:rPr>
-          <w:szCs w:val="24"/>
-        </w:rPr>
-        <w:t xml:space="preserve"> </w:t>
-      </w:r>
-      <w:r>
-        <w:rPr>
-          <w:szCs w:val="24"/>
-        </w:rPr>
-        <w:t>%} [</w:t>
-      </w:r>
-      <w:r>
-        <w:rPr>
-          <w:rFonts w:ascii="Segoe UI Symbol" w:hAnsi="Segoe UI Symbol" w:cs="Segoe UI Symbol"/>
-          <w:szCs w:val="24"/>
-        </w:rPr>
-        <w:t>✔</w:t>
-      </w:r>
-      <w:r>
-        <w:rPr>
-          <w:szCs w:val="24"/>
-        </w:rPr>
-        <w:t>]</w:t>
-      </w:r>
-      <w:r>
-        <w:rPr>
-          <w:szCs w:val="24"/>
-        </w:rPr>
-        <w:t xml:space="preserve"> </w:t>
-      </w:r>
-      <w:r>
-        <w:rPr>
-          <w:szCs w:val="24"/>
-        </w:rPr>
-        <w:t xml:space="preserve">The parties last lived together as spouses in the </w:t>
-      </w:r>
-      <w:r>
-        <w:rPr>
-          <w:szCs w:val="24"/>
-        </w:rPr>
-        <w:t>parish of filing</w:t>
-      </w:r>
-      <w:r>
-        <w:rPr>
-          <w:szCs w:val="24"/>
-        </w:rPr>
-        <w:t>.</w:t>
-      </w:r>
-      <w:r>
-        <w:rPr>
-          <w:szCs w:val="24"/>
-        </w:rPr>
-        <w:t xml:space="preserve"> </w:t>
-      </w:r>
-      <w:r>
-        <w:rPr>
-          <w:szCs w:val="24"/>
-        </w:rPr>
-        <w:t xml:space="preserve">{% else %} </w:t>
-      </w:r>
-      <w:proofErr w:type="gramStart"/>
-      <w:r>
-        <w:rPr>
-          <w:szCs w:val="24"/>
-        </w:rPr>
-        <w:t>[  ]</w:t>
-      </w:r>
-      <w:proofErr w:type="gramEnd"/>
+        <w:t>{% else %} [  ]</w:t>
+      </w:r>
       <w:r>
         <w:rPr>
           <w:szCs w:val="24"/>
@@ -6288,21 +5858,12 @@
         </w:rPr>
         <w:t xml:space="preserve"> </w:t>
       </w:r>
-      <w:proofErr w:type="gramStart"/>
       <w:r>
         <w:rPr>
           <w:caps/>
           <w:szCs w:val="24"/>
         </w:rPr>
-        <w:t>{{ respondent</w:t>
-      </w:r>
-      <w:proofErr w:type="gramEnd"/>
-      <w:r>
-        <w:rPr>
-          <w:caps/>
-          <w:szCs w:val="24"/>
-        </w:rPr>
-        <w:t>2 }}</w:t>
+        <w:t>{{ respondent2 }}</w:t>
       </w:r>
       <w:r>
         <w:rPr>
@@ -6320,21 +5881,7 @@
         <w:rPr>
           <w:szCs w:val="24"/>
         </w:rPr>
-        <w:t xml:space="preserve"> {{ </w:t>
-      </w:r>
-      <w:proofErr w:type="spellStart"/>
-      <w:r>
-        <w:rPr>
-          <w:szCs w:val="24"/>
-        </w:rPr>
-        <w:t>respondent_domicile_county</w:t>
-      </w:r>
-      <w:proofErr w:type="spellEnd"/>
-      <w:r>
-        <w:rPr>
-          <w:szCs w:val="24"/>
-        </w:rPr>
-        <w:t xml:space="preserve"> }}</w:t>
+        <w:t xml:space="preserve"> {{ respondent_domicile_county }}</w:t>
       </w:r>
       <w:r>
         <w:rPr>
@@ -6352,21 +5899,7 @@
         <w:rPr>
           <w:szCs w:val="24"/>
         </w:rPr>
-        <w:t xml:space="preserve"> {{ </w:t>
-      </w:r>
-      <w:proofErr w:type="spellStart"/>
-      <w:r>
-        <w:rPr>
-          <w:szCs w:val="24"/>
-        </w:rPr>
-        <w:t>respondent_domicile_state</w:t>
-      </w:r>
-      <w:proofErr w:type="spellEnd"/>
-      <w:r>
-        <w:rPr>
-          <w:szCs w:val="24"/>
-        </w:rPr>
-        <w:t xml:space="preserve"> }}</w:t>
+        <w:t xml:space="preserve"> {{ respondent_domicile_state }}</w:t>
       </w:r>
       <w:r>
         <w:rPr>
@@ -6412,19 +5945,11 @@
         </w:rPr>
         <w:t xml:space="preserve">The parties were married on the </w:t>
       </w:r>
-      <w:proofErr w:type="gramStart"/>
-      <w:r>
-        <w:rPr>
-          <w:szCs w:val="24"/>
-        </w:rPr>
-        <w:t>{{ marriage</w:t>
-      </w:r>
-      <w:proofErr w:type="gramEnd"/>
-      <w:r>
-        <w:rPr>
-          <w:szCs w:val="24"/>
-        </w:rPr>
-        <w:t xml:space="preserve">_day1 }} </w:t>
+      <w:r>
+        <w:rPr>
+          <w:szCs w:val="24"/>
+        </w:rPr>
+        <w:t xml:space="preserve">{{ marriage_day1 }} </w:t>
       </w:r>
       <w:r>
         <w:rPr>
@@ -6477,21 +6002,7 @@
         <w:rPr>
           <w:szCs w:val="24"/>
         </w:rPr>
-        <w:t xml:space="preserve">{{ </w:t>
-      </w:r>
-      <w:proofErr w:type="spellStart"/>
-      <w:r>
-        <w:rPr>
-          <w:szCs w:val="24"/>
-        </w:rPr>
-        <w:t>marriage_parish</w:t>
-      </w:r>
-      <w:proofErr w:type="spellEnd"/>
-      <w:r>
-        <w:rPr>
-          <w:szCs w:val="24"/>
-        </w:rPr>
-        <w:t xml:space="preserve"> }}</w:t>
+        <w:t>{{ marriage_parish }}</w:t>
       </w:r>
       <w:bookmarkEnd w:id="12"/>
       <w:r>
@@ -6543,7 +6054,6 @@
         </w:rPr>
         <w:t xml:space="preserve">Petitioner and defendant physically separated on the </w:t>
       </w:r>
-      <w:proofErr w:type="gramStart"/>
       <w:r>
         <w:rPr>
           <w:szCs w:val="24"/>
@@ -6554,14 +6064,7 @@
         <w:rPr>
           <w:szCs w:val="24"/>
         </w:rPr>
-        <w:t>separation</w:t>
-      </w:r>
-      <w:proofErr w:type="gramEnd"/>
-      <w:r>
-        <w:rPr>
-          <w:szCs w:val="24"/>
-        </w:rPr>
-        <w:t>_day1</w:t>
+        <w:t>separation_day1</w:t>
       </w:r>
       <w:r>
         <w:rPr>
@@ -6918,14 +6421,12 @@
         </w:rPr>
         <w:t xml:space="preserve">{% if </w:t>
       </w:r>
-      <w:proofErr w:type="spellStart"/>
       <w:r>
         <w:rPr>
           <w:szCs w:val="24"/>
         </w:rPr>
         <w:t>petitioner_wants_name_change</w:t>
       </w:r>
-      <w:proofErr w:type="spellEnd"/>
       <w:r>
         <w:rPr>
           <w:szCs w:val="24"/>
@@ -6951,7 +6452,6 @@
         </w:rPr>
         <w:t xml:space="preserve"> </w:t>
       </w:r>
-      <w:proofErr w:type="gramStart"/>
       <w:r>
         <w:rPr>
           <w:bCs/>
@@ -6971,15 +6471,7 @@
           <w:bCs/>
           <w:szCs w:val="24"/>
         </w:rPr>
-        <w:t>wishes</w:t>
-      </w:r>
-      <w:proofErr w:type="gramEnd"/>
-      <w:r>
-        <w:rPr>
-          <w:bCs/>
-          <w:szCs w:val="24"/>
-        </w:rPr>
-        <w:t xml:space="preserve"> to have </w:t>
+        <w:t xml:space="preserve">wishes to have </w:t>
       </w:r>
       <w:r>
         <w:rPr>
@@ -7016,7 +6508,6 @@
         </w:rPr>
         <w:t xml:space="preserve"> {{ </w:t>
       </w:r>
-      <w:proofErr w:type="spellStart"/>
       <w:r>
         <w:rPr>
           <w:bCs/>
@@ -7024,7 +6515,6 @@
         </w:rPr>
         <w:t>petitioner_new_name</w:t>
       </w:r>
-      <w:proofErr w:type="spellEnd"/>
       <w:r>
         <w:rPr>
           <w:bCs/>
@@ -7044,15 +6534,7 @@
           <w:bCs/>
           <w:szCs w:val="24"/>
         </w:rPr>
-        <w:t xml:space="preserve"> {% else </w:t>
-      </w:r>
-      <w:proofErr w:type="gramStart"/>
-      <w:r>
-        <w:rPr>
-          <w:bCs/>
-          <w:szCs w:val="24"/>
-        </w:rPr>
-        <w:t xml:space="preserve">%} </w:t>
+        <w:t xml:space="preserve"> {% else %} </w:t>
       </w:r>
       <w:r>
         <w:rPr>
@@ -7067,7 +6549,6 @@
         </w:rPr>
         <w:t>[</w:t>
       </w:r>
-      <w:proofErr w:type="gramEnd"/>
       <w:r>
         <w:rPr>
           <w:rFonts w:ascii="Segoe UI Symbol" w:hAnsi="Segoe UI Symbol" w:cs="Segoe UI Symbol"/>
@@ -7192,14 +6673,7 @@
         <w:rPr>
           <w:szCs w:val="24"/>
         </w:rPr>
-        <w:t xml:space="preserve">{% if </w:t>
-      </w:r>
-      <w:proofErr w:type="spellStart"/>
-      <w:r>
-        <w:rPr>
-          <w:szCs w:val="24"/>
-        </w:rPr>
-        <w:t>defendant</w:t>
+        <w:t>{% if defendant</w:t>
       </w:r>
       <w:r>
         <w:rPr>
@@ -7207,7 +6681,6 @@
         </w:rPr>
         <w:t>_wants_name_change</w:t>
       </w:r>
-      <w:proofErr w:type="spellEnd"/>
       <w:r>
         <w:rPr>
           <w:szCs w:val="24"/>
@@ -7233,7 +6706,6 @@
         </w:rPr>
         <w:t xml:space="preserve"> </w:t>
       </w:r>
-      <w:proofErr w:type="gramStart"/>
       <w:r>
         <w:rPr>
           <w:bCs/>
@@ -7260,15 +6732,7 @@
           <w:bCs/>
           <w:szCs w:val="24"/>
         </w:rPr>
-        <w:t>wishes</w:t>
-      </w:r>
-      <w:proofErr w:type="gramEnd"/>
-      <w:r>
-        <w:rPr>
-          <w:bCs/>
-          <w:szCs w:val="24"/>
-        </w:rPr>
-        <w:t xml:space="preserve"> to have </w:t>
+        <w:t xml:space="preserve">wishes to have </w:t>
       </w:r>
       <w:r>
         <w:rPr>
@@ -7303,15 +6767,7 @@
           <w:bCs/>
           <w:szCs w:val="24"/>
         </w:rPr>
-        <w:t xml:space="preserve"> {{ </w:t>
-      </w:r>
-      <w:proofErr w:type="spellStart"/>
-      <w:r>
-        <w:rPr>
-          <w:bCs/>
-          <w:szCs w:val="24"/>
-        </w:rPr>
-        <w:t>defendant</w:t>
+        <w:t xml:space="preserve"> {{ defendant</w:t>
       </w:r>
       <w:r>
         <w:rPr>
@@ -7320,7 +6776,6 @@
         </w:rPr>
         <w:t>_new_name</w:t>
       </w:r>
-      <w:proofErr w:type="spellEnd"/>
       <w:r>
         <w:rPr>
           <w:bCs/>
@@ -7342,7 +6797,6 @@
         </w:rPr>
         <w:t xml:space="preserve"> {% else %} </w:t>
       </w:r>
-      <w:proofErr w:type="gramStart"/>
       <w:r>
         <w:rPr>
           <w:szCs w:val="24"/>
@@ -7362,7 +6816,6 @@
         </w:rPr>
         <w:t>]</w:t>
       </w:r>
-      <w:proofErr w:type="gramEnd"/>
       <w:r>
         <w:rPr>
           <w:szCs w:val="24"/>
@@ -7655,23 +7108,7 @@
           <w:bCs/>
           <w:szCs w:val="24"/>
         </w:rPr>
-        <w:t xml:space="preserve">the spouses did not </w:t>
-      </w:r>
-      <w:proofErr w:type="gramStart"/>
-      <w:r>
-        <w:rPr>
-          <w:bCs/>
-          <w:szCs w:val="24"/>
-        </w:rPr>
-        <w:t>enter into</w:t>
-      </w:r>
-      <w:proofErr w:type="gramEnd"/>
-      <w:r>
-        <w:rPr>
-          <w:bCs/>
-          <w:szCs w:val="24"/>
-        </w:rPr>
-        <w:t xml:space="preserve"> a</w:t>
+        <w:t>the spouses did not enter into a</w:t>
       </w:r>
       <w:r>
         <w:rPr>
@@ -7728,21 +7165,7 @@
           <w:szCs w:val="24"/>
         </w:rPr>
         <w:tab/>
-        <w:t xml:space="preserve">{% if </w:t>
-      </w:r>
-      <w:proofErr w:type="spellStart"/>
-      <w:r>
-        <w:rPr>
-          <w:szCs w:val="24"/>
-        </w:rPr>
-        <w:t>filing_IFP</w:t>
-      </w:r>
-      <w:proofErr w:type="spellEnd"/>
-      <w:r>
-        <w:rPr>
-          <w:szCs w:val="24"/>
-        </w:rPr>
-        <w:t xml:space="preserve"> %} [</w:t>
+        <w:t>{% if filing_IFP %} [</w:t>
       </w:r>
       <w:r>
         <w:rPr>
@@ -7767,21 +7190,7 @@
         <w:rPr>
           <w:szCs w:val="24"/>
         </w:rPr>
-        <w:t xml:space="preserve"> {% else %} </w:t>
-      </w:r>
-      <w:proofErr w:type="gramStart"/>
-      <w:r>
-        <w:rPr>
-          <w:szCs w:val="24"/>
-        </w:rPr>
-        <w:t>[  ]</w:t>
-      </w:r>
-      <w:proofErr w:type="gramEnd"/>
-      <w:r>
-        <w:rPr>
-          <w:szCs w:val="24"/>
-        </w:rPr>
-        <w:t xml:space="preserve"> Petitioner, due to poverty and want of means, is unable to pay the costs of this suit and desires to file and prosecute this action under the provisions of LA C.C.P., Articles 5181-5188. {% endif %}</w:t>
+        <w:t xml:space="preserve"> {% else %} [  ] Petitioner, due to poverty and want of means, is unable to pay the costs of this suit and desires to file and prosecute this action under the provisions of LA C.C.P., Articles 5181-5188. {% endif %}</w:t>
       </w:r>
     </w:p>
     <w:p>
@@ -7971,28 +7380,24 @@
         <w:tab/>
         <w:t xml:space="preserve">{% if </w:t>
       </w:r>
-      <w:proofErr w:type="spellStart"/>
       <w:r>
         <w:rPr>
           <w:szCs w:val="24"/>
         </w:rPr>
         <w:t>court_cost_payment</w:t>
       </w:r>
-      <w:proofErr w:type="spellEnd"/>
       <w:r>
         <w:rPr>
           <w:szCs w:val="24"/>
         </w:rPr>
         <w:t xml:space="preserve"> == ‘</w:t>
       </w:r>
-      <w:proofErr w:type="spellStart"/>
       <w:r>
         <w:rPr>
           <w:szCs w:val="24"/>
         </w:rPr>
         <w:t>user_to_pay_costs</w:t>
       </w:r>
-      <w:proofErr w:type="spellEnd"/>
       <w:r>
         <w:rPr>
           <w:szCs w:val="24"/>
@@ -8028,21 +7433,7 @@
         <w:rPr>
           <w:szCs w:val="24"/>
         </w:rPr>
-        <w:t xml:space="preserve"> {% else %} </w:t>
-      </w:r>
-      <w:proofErr w:type="gramStart"/>
-      <w:r>
-        <w:rPr>
-          <w:szCs w:val="24"/>
-        </w:rPr>
-        <w:t>[  ]</w:t>
-      </w:r>
-      <w:proofErr w:type="gramEnd"/>
-      <w:r>
-        <w:rPr>
-          <w:szCs w:val="24"/>
-        </w:rPr>
-        <w:t xml:space="preserve"> Petitioner be cast with the costs of these proceedings. {% endif %}</w:t>
+        <w:t xml:space="preserve"> {% else %} [  ] Petitioner be cast with the costs of these proceedings. {% endif %}</w:t>
       </w:r>
     </w:p>
     <w:p>
@@ -8064,28 +7455,24 @@
         <w:tab/>
         <w:t xml:space="preserve">{% if </w:t>
       </w:r>
-      <w:proofErr w:type="spellStart"/>
       <w:r>
         <w:rPr>
           <w:szCs w:val="24"/>
         </w:rPr>
         <w:t>court_cost_payment</w:t>
       </w:r>
-      <w:proofErr w:type="spellEnd"/>
       <w:r>
         <w:rPr>
           <w:szCs w:val="24"/>
         </w:rPr>
         <w:t xml:space="preserve"> == ‘</w:t>
       </w:r>
-      <w:proofErr w:type="spellStart"/>
       <w:r>
         <w:rPr>
           <w:szCs w:val="24"/>
         </w:rPr>
         <w:t>respondent_to_pay_costs</w:t>
       </w:r>
-      <w:proofErr w:type="spellEnd"/>
       <w:r>
         <w:rPr>
           <w:szCs w:val="24"/>
@@ -8109,21 +7496,7 @@
         <w:rPr>
           <w:szCs w:val="24"/>
         </w:rPr>
-        <w:t xml:space="preserve">] Defendant be cast with the costs of these proceedings. {% else %} </w:t>
-      </w:r>
-      <w:proofErr w:type="gramStart"/>
-      <w:r>
-        <w:rPr>
-          <w:szCs w:val="24"/>
-        </w:rPr>
-        <w:t>[  ]</w:t>
-      </w:r>
-      <w:proofErr w:type="gramEnd"/>
-      <w:r>
-        <w:rPr>
-          <w:szCs w:val="24"/>
-        </w:rPr>
-        <w:t xml:space="preserve"> Defendant be cast with the costs of these proceedings. {% endif %}</w:t>
+        <w:t>] Defendant be cast with the costs of these proceedings. {% else %} [  ] Defendant be cast with the costs of these proceedings. {% endif %}</w:t>
       </w:r>
     </w:p>
     <w:p>
@@ -8189,28 +7562,24 @@
         <w:tab/>
         <w:t xml:space="preserve">{% if </w:t>
       </w:r>
-      <w:proofErr w:type="spellStart"/>
       <w:r>
         <w:rPr>
           <w:szCs w:val="24"/>
         </w:rPr>
         <w:t>court_cost_payment</w:t>
       </w:r>
-      <w:proofErr w:type="spellEnd"/>
       <w:r>
         <w:rPr>
           <w:szCs w:val="24"/>
         </w:rPr>
         <w:t xml:space="preserve"> == ‘</w:t>
       </w:r>
-      <w:proofErr w:type="spellStart"/>
       <w:r>
         <w:rPr>
           <w:szCs w:val="24"/>
         </w:rPr>
         <w:t>parties_to_share_costs</w:t>
       </w:r>
-      <w:proofErr w:type="spellEnd"/>
       <w:r>
         <w:rPr>
           <w:szCs w:val="24"/>
@@ -8240,21 +7609,7 @@
         <w:rPr>
           <w:szCs w:val="24"/>
         </w:rPr>
-        <w:t xml:space="preserve">] The parties share the costs of these proceedings in equal amounts. {% else %} </w:t>
-      </w:r>
-      <w:proofErr w:type="gramStart"/>
-      <w:r>
-        <w:rPr>
-          <w:szCs w:val="24"/>
-        </w:rPr>
-        <w:t>[  ]</w:t>
-      </w:r>
-      <w:proofErr w:type="gramEnd"/>
-      <w:r>
-        <w:rPr>
-          <w:szCs w:val="24"/>
-        </w:rPr>
-        <w:t xml:space="preserve"> The parties share the costs of these proceedings in equal amounts. {% endif %}</w:t>
+        <w:t>] The parties share the costs of these proceedings in equal amounts. {% else %} [  ] The parties share the costs of these proceedings in equal amounts. {% endif %}</w:t>
       </w:r>
       <w:bookmarkEnd w:id="16"/>
     </w:p>
@@ -8339,13 +7694,7 @@
                     <w:rPr>
                       <w:szCs w:val="24"/>
                     </w:rPr>
-                    <w:t xml:space="preserve">{{ </w:t>
-                  </w:r>
-                  <w:r>
-                    <w:rPr>
-                      <w:szCs w:val="24"/>
-                    </w:rPr>
-                    <w:t>user_signature }}</w:t>
+                    <w:t>{{ user_signature }}</w:t>
                   </w:r>
                   <w:r>
                     <w:rPr>
@@ -8610,7 +7959,6 @@
         </w:rPr>
         <w:t xml:space="preserve">{% if </w:t>
       </w:r>
-      <w:proofErr w:type="spellStart"/>
       <w:r>
         <w:rPr>
           <w:b w:val="0"/>
@@ -8618,9 +7966,8 @@
           <w:sz w:val="24"/>
           <w:szCs w:val="24"/>
         </w:rPr>
-        <w:t>spouse_will_waive_</w:t>
-      </w:r>
-      <w:proofErr w:type="gramStart"/>
+        <w:t>spouse_will_waive_service</w:t>
+      </w:r>
       <w:r>
         <w:rPr>
           <w:b w:val="0"/>
@@ -8628,27 +7975,7 @@
           <w:sz w:val="24"/>
           <w:szCs w:val="24"/>
         </w:rPr>
-        <w:t>service</w:t>
-      </w:r>
-      <w:proofErr w:type="spellEnd"/>
-      <w:r>
-        <w:rPr>
-          <w:b w:val="0"/>
-          <w:bCs/>
-          <w:sz w:val="24"/>
-          <w:szCs w:val="24"/>
-        </w:rPr>
-        <w:t xml:space="preserve"> !</w:t>
-      </w:r>
-      <w:proofErr w:type="gramEnd"/>
-      <w:r>
-        <w:rPr>
-          <w:b w:val="0"/>
-          <w:bCs/>
-          <w:sz w:val="24"/>
-          <w:szCs w:val="24"/>
-        </w:rPr>
-        <w:t>= True</w:t>
+        <w:t xml:space="preserve"> != True</w:t>
       </w:r>
       <w:r>
         <w:rPr>
@@ -8747,7 +8074,6 @@
         </w:rPr>
         <w:t xml:space="preserve">{% if </w:t>
       </w:r>
-      <w:proofErr w:type="spellStart"/>
       <w:r>
         <w:rPr>
           <w:b w:val="0"/>
@@ -8755,77 +8081,7 @@
           <w:sz w:val="24"/>
           <w:szCs w:val="24"/>
         </w:rPr>
-        <w:t>spouse_will_waive_service</w:t>
-      </w:r>
-      <w:proofErr w:type="spellEnd"/>
-      <w:r>
-        <w:rPr>
-          <w:b w:val="0"/>
-          <w:bCs/>
-          <w:sz w:val="24"/>
-          <w:szCs w:val="24"/>
-        </w:rPr>
-        <w:t xml:space="preserve"> and </w:t>
-      </w:r>
-      <w:proofErr w:type="spellStart"/>
-      <w:r>
-        <w:rPr>
-          <w:b w:val="0"/>
-          <w:bCs/>
-          <w:sz w:val="24"/>
-          <w:szCs w:val="24"/>
-        </w:rPr>
-        <w:t>other_</w:t>
-      </w:r>
-      <w:proofErr w:type="gramStart"/>
-      <w:r>
-        <w:rPr>
-          <w:b w:val="0"/>
-          <w:bCs/>
-          <w:sz w:val="24"/>
-          <w:szCs w:val="24"/>
-        </w:rPr>
-        <w:t>parties</w:t>
-      </w:r>
-      <w:proofErr w:type="spellEnd"/>
-      <w:r>
-        <w:rPr>
-          <w:b w:val="0"/>
-          <w:bCs/>
-          <w:sz w:val="24"/>
-          <w:szCs w:val="24"/>
-        </w:rPr>
-        <w:t>[</w:t>
-      </w:r>
-      <w:proofErr w:type="gramEnd"/>
-      <w:r>
-        <w:rPr>
-          <w:b w:val="0"/>
-          <w:bCs/>
-          <w:sz w:val="24"/>
-          <w:szCs w:val="24"/>
-        </w:rPr>
-        <w:t>0].</w:t>
-      </w:r>
-      <w:proofErr w:type="spellStart"/>
-      <w:r>
-        <w:rPr>
-          <w:b w:val="0"/>
-          <w:bCs/>
-          <w:sz w:val="24"/>
-          <w:szCs w:val="24"/>
-        </w:rPr>
-        <w:t>address.state</w:t>
-      </w:r>
-      <w:proofErr w:type="spellEnd"/>
-      <w:r>
-        <w:rPr>
-          <w:b w:val="0"/>
-          <w:bCs/>
-          <w:sz w:val="24"/>
-          <w:szCs w:val="24"/>
-        </w:rPr>
-        <w:t xml:space="preserve"> != </w:t>
+        <w:t xml:space="preserve">spouse_will_waive_service and other_parties[0].address.state != </w:t>
       </w:r>
       <w:r>
         <w:rPr>
@@ -8978,87 +8234,7 @@
           <w:sz w:val="24"/>
           <w:szCs w:val="24"/>
         </w:rPr>
-        <w:t xml:space="preserve">% if </w:t>
-      </w:r>
-      <w:proofErr w:type="spellStart"/>
-      <w:r>
-        <w:rPr>
-          <w:b w:val="0"/>
-          <w:bCs/>
-          <w:sz w:val="24"/>
-          <w:szCs w:val="24"/>
-        </w:rPr>
-        <w:t>spouse_will_waive_service</w:t>
-      </w:r>
-      <w:proofErr w:type="spellEnd"/>
-      <w:r>
-        <w:rPr>
-          <w:b w:val="0"/>
-          <w:bCs/>
-          <w:sz w:val="24"/>
-          <w:szCs w:val="24"/>
-        </w:rPr>
-        <w:t xml:space="preserve"> and </w:t>
-      </w:r>
-      <w:proofErr w:type="spellStart"/>
-      <w:r>
-        <w:rPr>
-          <w:b w:val="0"/>
-          <w:bCs/>
-          <w:sz w:val="24"/>
-          <w:szCs w:val="24"/>
-        </w:rPr>
-        <w:t>other_</w:t>
-      </w:r>
-      <w:proofErr w:type="gramStart"/>
-      <w:r>
-        <w:rPr>
-          <w:b w:val="0"/>
-          <w:bCs/>
-          <w:sz w:val="24"/>
-          <w:szCs w:val="24"/>
-        </w:rPr>
-        <w:t>parties</w:t>
-      </w:r>
-      <w:proofErr w:type="spellEnd"/>
-      <w:r>
-        <w:rPr>
-          <w:b w:val="0"/>
-          <w:bCs/>
-          <w:sz w:val="24"/>
-          <w:szCs w:val="24"/>
-        </w:rPr>
-        <w:t>[</w:t>
-      </w:r>
-      <w:proofErr w:type="gramEnd"/>
-      <w:r>
-        <w:rPr>
-          <w:b w:val="0"/>
-          <w:bCs/>
-          <w:sz w:val="24"/>
-          <w:szCs w:val="24"/>
-        </w:rPr>
-        <w:t>0].</w:t>
-      </w:r>
-      <w:proofErr w:type="spellStart"/>
-      <w:r>
-        <w:rPr>
-          <w:b w:val="0"/>
-          <w:bCs/>
-          <w:sz w:val="24"/>
-          <w:szCs w:val="24"/>
-        </w:rPr>
-        <w:t>address.state</w:t>
-      </w:r>
-      <w:proofErr w:type="spellEnd"/>
-      <w:r>
-        <w:rPr>
-          <w:b w:val="0"/>
-          <w:bCs/>
-          <w:sz w:val="24"/>
-          <w:szCs w:val="24"/>
-        </w:rPr>
-        <w:t xml:space="preserve"> </w:t>
+        <w:t xml:space="preserve">% if spouse_will_waive_service and other_parties[0].address.state </w:t>
       </w:r>
       <w:r>
         <w:rPr>
@@ -9212,71 +8388,7 @@
           <w:bCs/>
           <w:szCs w:val="24"/>
         </w:rPr>
-        <w:t xml:space="preserve">{% if </w:t>
-      </w:r>
-      <w:proofErr w:type="spellStart"/>
-      <w:r>
-        <w:rPr>
-          <w:bCs/>
-          <w:szCs w:val="24"/>
-        </w:rPr>
-        <w:t>spouse_will_waive_service</w:t>
-      </w:r>
-      <w:proofErr w:type="spellEnd"/>
-      <w:r>
-        <w:rPr>
-          <w:bCs/>
-          <w:szCs w:val="24"/>
-        </w:rPr>
-        <w:t xml:space="preserve"> and </w:t>
-      </w:r>
-      <w:proofErr w:type="spellStart"/>
-      <w:r>
-        <w:rPr>
-          <w:bCs/>
-          <w:szCs w:val="24"/>
-        </w:rPr>
-        <w:t>other_</w:t>
-      </w:r>
-      <w:proofErr w:type="gramStart"/>
-      <w:r>
-        <w:rPr>
-          <w:bCs/>
-          <w:szCs w:val="24"/>
-        </w:rPr>
-        <w:t>parties</w:t>
-      </w:r>
-      <w:proofErr w:type="spellEnd"/>
-      <w:r>
-        <w:rPr>
-          <w:bCs/>
-          <w:szCs w:val="24"/>
-        </w:rPr>
-        <w:t>[</w:t>
-      </w:r>
-      <w:proofErr w:type="gramEnd"/>
-      <w:r>
-        <w:rPr>
-          <w:bCs/>
-          <w:szCs w:val="24"/>
-        </w:rPr>
-        <w:t>0].</w:t>
-      </w:r>
-      <w:proofErr w:type="spellStart"/>
-      <w:r>
-        <w:rPr>
-          <w:bCs/>
-          <w:szCs w:val="24"/>
-        </w:rPr>
-        <w:t>address.state</w:t>
-      </w:r>
-      <w:proofErr w:type="spellEnd"/>
-      <w:r>
-        <w:rPr>
-          <w:bCs/>
-          <w:szCs w:val="24"/>
-        </w:rPr>
-        <w:t xml:space="preserve"> == ‘LA’ %}</w:t>
+        <w:t>{% if spouse_will_waive_service and other_parties[0].address.state == ‘LA’ %}</w:t>
       </w:r>
     </w:p>
     <w:p>
@@ -9311,21 +8423,12 @@
           <w:szCs w:val="24"/>
         </w:rPr>
       </w:pPr>
-      <w:proofErr w:type="gramStart"/>
-      <w:r>
-        <w:rPr>
-          <w:b/>
-          <w:szCs w:val="24"/>
-        </w:rPr>
-        <w:t>{{ respondent</w:t>
-      </w:r>
-      <w:proofErr w:type="gramEnd"/>
-      <w:r>
-        <w:rPr>
-          <w:b/>
-          <w:szCs w:val="24"/>
-        </w:rPr>
-        <w:t>2 }}</w:t>
+      <w:r>
+        <w:rPr>
+          <w:b/>
+          <w:szCs w:val="24"/>
+        </w:rPr>
+        <w:t>{{ respondent2 }}</w:t>
       </w:r>
     </w:p>
     <w:p>
@@ -9353,37 +8456,12 @@
           <w:szCs w:val="24"/>
         </w:rPr>
       </w:pPr>
-      <w:proofErr w:type="gramStart"/>
-      <w:r>
-        <w:rPr>
-          <w:bCs/>
-          <w:szCs w:val="24"/>
-        </w:rPr>
-        <w:t xml:space="preserve">{{ </w:t>
-      </w:r>
-      <w:proofErr w:type="spellStart"/>
-      <w:r>
-        <w:rPr>
-          <w:bCs/>
-          <w:szCs w:val="24"/>
-        </w:rPr>
-        <w:t>service</w:t>
-      </w:r>
-      <w:proofErr w:type="gramEnd"/>
-      <w:r>
-        <w:rPr>
-          <w:bCs/>
-          <w:szCs w:val="24"/>
-        </w:rPr>
-        <w:t>_address</w:t>
-      </w:r>
-      <w:proofErr w:type="spellEnd"/>
-      <w:r>
-        <w:rPr>
-          <w:bCs/>
-          <w:szCs w:val="24"/>
-        </w:rPr>
-        <w:t xml:space="preserve"> }}</w:t>
+      <w:r>
+        <w:rPr>
+          <w:bCs/>
+          <w:szCs w:val="24"/>
+        </w:rPr>
+        <w:t>{{ service_address }}</w:t>
       </w:r>
     </w:p>
     <w:p>
@@ -9398,7 +8476,6 @@
           <w:szCs w:val="24"/>
         </w:rPr>
       </w:pPr>
-      <w:proofErr w:type="gramStart"/>
       <w:r>
         <w:rPr>
           <w:bCs/>
@@ -9406,23 +8483,13 @@
         </w:rPr>
         <w:t xml:space="preserve">{{ </w:t>
       </w:r>
-      <w:proofErr w:type="spellStart"/>
-      <w:r>
-        <w:rPr>
-          <w:bCs/>
-          <w:szCs w:val="24"/>
-        </w:rPr>
-        <w:t>service</w:t>
-      </w:r>
-      <w:proofErr w:type="gramEnd"/>
-      <w:r>
-        <w:rPr>
-          <w:bCs/>
-          <w:szCs w:val="24"/>
-        </w:rPr>
-        <w:t>_instructions</w:t>
-      </w:r>
-      <w:proofErr w:type="spellEnd"/>
+      <w:r>
+        <w:rPr>
+          <w:bCs/>
+          <w:szCs w:val="24"/>
+        </w:rPr>
+        <w:t>service_instructions</w:t>
+      </w:r>
       <w:r>
         <w:rPr>
           <w:bCs/>
@@ -10526,23 +9593,13 @@
           <w:szCs w:val="24"/>
         </w:rPr>
       </w:pPr>
-      <w:proofErr w:type="gramStart"/>
       <w:r>
         <w:rPr>
           <w:caps/>
           <w:szCs w:val="24"/>
           <w:u w:val="single"/>
         </w:rPr>
-        <w:t>{{ petitioner</w:t>
-      </w:r>
-      <w:proofErr w:type="gramEnd"/>
-      <w:r>
-        <w:rPr>
-          <w:caps/>
-          <w:szCs w:val="24"/>
-          <w:u w:val="single"/>
-        </w:rPr>
-        <w:t xml:space="preserve">1 </w:t>
+        <w:t xml:space="preserve">{{ petitioner1 </w:t>
       </w:r>
       <w:r>
         <w:rPr>
@@ -10669,21 +9726,7 @@
         <w:rPr>
           <w:szCs w:val="24"/>
         </w:rPr>
-        <w:t xml:space="preserve"> matter, and </w:t>
-      </w:r>
-      <w:proofErr w:type="gramStart"/>
-      <w:r>
-        <w:rPr>
-          <w:szCs w:val="24"/>
-        </w:rPr>
-        <w:t>all of</w:t>
-      </w:r>
-      <w:proofErr w:type="gramEnd"/>
-      <w:r>
-        <w:rPr>
-          <w:szCs w:val="24"/>
-        </w:rPr>
-        <w:t xml:space="preserve"> the allegations contained in the petition are true and correct to the best of </w:t>
+        <w:t xml:space="preserve"> matter, and all of the allegations contained in the petition are true and correct to the best of </w:t>
       </w:r>
       <w:r>
         <w:rPr>
@@ -10751,7 +9794,6 @@
         <w:br/>
       </w:r>
       <w:bookmarkStart w:id="21" w:name="_Hlk97208557"/>
-      <w:proofErr w:type="gramStart"/>
       <w:r>
         <w:rPr>
           <w:b/>
@@ -10759,17 +9801,7 @@
           <w:caps/>
           <w:szCs w:val="24"/>
         </w:rPr>
-        <w:t>{{ petitioner</w:t>
-      </w:r>
-      <w:proofErr w:type="gramEnd"/>
-      <w:r>
-        <w:rPr>
-          <w:b/>
-          <w:bCs/>
-          <w:caps/>
-          <w:szCs w:val="24"/>
-        </w:rPr>
-        <w:t>1 }}</w:t>
+        <w:t>{{ petitioner1 }}</w:t>
       </w:r>
       <w:r>
         <w:rPr>
@@ -10887,16 +9919,8 @@
         <w:rPr>
           <w:szCs w:val="24"/>
         </w:rPr>
-        <w:t>_____________</w:t>
-      </w:r>
-      <w:proofErr w:type="gramStart"/>
-      <w:r>
-        <w:rPr>
-          <w:szCs w:val="24"/>
-        </w:rPr>
-        <w:t>_ ,</w:t>
-      </w:r>
-      <w:proofErr w:type="gramEnd"/>
+        <w:t>______________ ,</w:t>
+      </w:r>
       <w:r>
         <w:rPr>
           <w:szCs w:val="24"/>
@@ -12235,23 +11259,13 @@
           <w:szCs w:val="24"/>
         </w:rPr>
       </w:pPr>
-      <w:proofErr w:type="gramStart"/>
       <w:r>
         <w:rPr>
           <w:caps/>
           <w:szCs w:val="24"/>
           <w:u w:val="single"/>
         </w:rPr>
-        <w:t>{{ respondent</w:t>
-      </w:r>
-      <w:proofErr w:type="gramEnd"/>
-      <w:r>
-        <w:rPr>
-          <w:caps/>
-          <w:szCs w:val="24"/>
-          <w:u w:val="single"/>
-        </w:rPr>
-        <w:t>1 }}</w:t>
+        <w:t>{{ respondent1 }}</w:t>
       </w:r>
       <w:r>
         <w:rPr>
@@ -12324,21 +11338,7 @@
         <w:rPr>
           <w:szCs w:val="24"/>
         </w:rPr>
-        <w:t xml:space="preserve"> acknowledges and accepts receipt of a certified copy of the Petition for Divorce in the above numbered and entitled </w:t>
-      </w:r>
-      <w:proofErr w:type="gramStart"/>
-      <w:r>
-        <w:rPr>
-          <w:szCs w:val="24"/>
-        </w:rPr>
-        <w:t>case;</w:t>
-      </w:r>
-      <w:proofErr w:type="gramEnd"/>
-      <w:r>
-        <w:rPr>
-          <w:szCs w:val="24"/>
-        </w:rPr>
-        <w:t xml:space="preserve"> </w:t>
+        <w:t xml:space="preserve"> acknowledges and accepts receipt of a certified copy of the Petition for Divorce in the above numbered and entitled case; </w:t>
       </w:r>
     </w:p>
     <w:p>
@@ -12579,13 +11579,8 @@
         </w:rPr>
         <w:tab/>
       </w:r>
-      <w:proofErr w:type="gramStart"/>
-      <w:r>
-        <w:t>{{ respondent</w:t>
-      </w:r>
-      <w:proofErr w:type="gramEnd"/>
-      <w:r>
-        <w:t>1 }}</w:t>
+      <w:r>
+        <w:t>{{ respondent1 }}</w:t>
       </w:r>
       <w:r>
         <w:rPr>
@@ -13865,23 +12860,13 @@
           <w:szCs w:val="24"/>
         </w:rPr>
       </w:pPr>
-      <w:proofErr w:type="gramStart"/>
       <w:r>
         <w:rPr>
           <w:caps/>
           <w:szCs w:val="24"/>
           <w:u w:val="single"/>
         </w:rPr>
-        <w:t>{{ petitioner</w:t>
-      </w:r>
-      <w:proofErr w:type="gramEnd"/>
-      <w:r>
-        <w:rPr>
-          <w:caps/>
-          <w:szCs w:val="24"/>
-          <w:u w:val="single"/>
-        </w:rPr>
-        <w:t>1 }}</w:t>
+        <w:t>{{ petitioner1 }}</w:t>
       </w:r>
       <w:r>
         <w:rPr>
@@ -13965,7 +12950,7 @@
         <w:rPr>
           <w:noProof/>
         </w:rPr>
-        <w:pict w14:anchorId="0D2A15C5">
+        <w:pict w14:anchorId="03A42946">
           <v:rect id="Rectangle 27" o:spid="_x0000_s1052" style="position:absolute;margin-left:1.65pt;margin-top:20.65pt;width:13.5pt;height:14.6pt;z-index:-251654656;visibility:visible;mso-wrap-style:square;mso-width-percent:0;mso-height-percent:0;mso-wrap-distance-left:9pt;mso-wrap-distance-top:0;mso-wrap-distance-right:9pt;mso-wrap-distance-bottom:0;mso-position-horizontal:absolute;mso-position-horizontal-relative:text;mso-position-vertical:absolute;mso-position-vertical-relative:text;mso-width-percent:0;mso-height-percent:0;mso-width-relative:page;mso-height-relative:page;v-text-anchor:middle" o:gfxdata="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" fillcolor="window" strokecolor="windowText" strokeweight="1pt">
             <v:textbox>
               <w:txbxContent>
@@ -14046,7 +13031,7 @@
         <w:rPr>
           <w:noProof/>
         </w:rPr>
-        <w:pict w14:anchorId="204BA12B">
+        <w:pict w14:anchorId="77CCC318">
           <v:rect id="Rectangle 26" o:spid="_x0000_s1051" style="position:absolute;margin-left:0;margin-top:20.8pt;width:13.5pt;height:14.6pt;z-index:-251653632;visibility:visible;mso-wrap-style:square;mso-width-percent:0;mso-height-percent:0;mso-wrap-distance-left:9pt;mso-wrap-distance-top:0;mso-wrap-distance-right:9pt;mso-wrap-distance-bottom:0;mso-position-horizontal:absolute;mso-position-horizontal-relative:text;mso-position-vertical:absolute;mso-position-vertical-relative:text;mso-width-percent:0;mso-height-percent:0;mso-width-relative:page;mso-height-relative:page;v-text-anchor:middle" o:gfxdata="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" fillcolor="window" strokecolor="windowText" strokeweight="1pt">
             <v:textbox>
               <w:txbxContent>
@@ -14256,19 +13241,11 @@
         </w:rPr>
         <w:tab/>
       </w:r>
-      <w:proofErr w:type="gramStart"/>
-      <w:r>
-        <w:rPr>
-          <w:szCs w:val="24"/>
-        </w:rPr>
-        <w:t>{{ petitioner</w:t>
-      </w:r>
-      <w:proofErr w:type="gramEnd"/>
-      <w:r>
-        <w:rPr>
-          <w:szCs w:val="24"/>
-        </w:rPr>
-        <w:t>1 }}</w:t>
+      <w:r>
+        <w:rPr>
+          <w:szCs w:val="24"/>
+        </w:rPr>
+        <w:t>{{ petitioner1 }}</w:t>
       </w:r>
       <w:r>
         <w:rPr>
@@ -15694,23 +14671,13 @@
         </w:rPr>
         <w:softHyphen/>
       </w:r>
-      <w:proofErr w:type="gramStart"/>
       <w:r>
         <w:rPr>
           <w:caps/>
           <w:szCs w:val="24"/>
           <w:u w:val="single"/>
         </w:rPr>
-        <w:t>{{ petitioner</w:t>
-      </w:r>
-      <w:proofErr w:type="gramEnd"/>
-      <w:r>
-        <w:rPr>
-          <w:caps/>
-          <w:szCs w:val="24"/>
-          <w:u w:val="single"/>
-        </w:rPr>
-        <w:t>1 }}</w:t>
+        <w:t>{{ petitioner1 }}</w:t>
       </w:r>
     </w:p>
     <w:p>
@@ -15799,33 +14766,11 @@
         </w:rPr>
         <w:t xml:space="preserve">domiciled in </w:t>
       </w:r>
-      <w:proofErr w:type="gramStart"/>
-      <w:r>
-        <w:rPr>
-          <w:szCs w:val="24"/>
-        </w:rPr>
-        <w:t xml:space="preserve">{{ </w:t>
-      </w:r>
-      <w:proofErr w:type="spellStart"/>
-      <w:r>
-        <w:rPr>
-          <w:szCs w:val="24"/>
-        </w:rPr>
-        <w:t>user</w:t>
-      </w:r>
-      <w:proofErr w:type="gramEnd"/>
-      <w:r>
-        <w:rPr>
-          <w:szCs w:val="24"/>
-        </w:rPr>
-        <w:t>_domicile_county</w:t>
-      </w:r>
-      <w:proofErr w:type="spellEnd"/>
-      <w:r>
-        <w:rPr>
-          <w:szCs w:val="24"/>
-        </w:rPr>
-        <w:t xml:space="preserve"> }}</w:t>
+      <w:r>
+        <w:rPr>
+          <w:szCs w:val="24"/>
+        </w:rPr>
+        <w:t>{{ user_domicile_county }}</w:t>
       </w:r>
       <w:r>
         <w:rPr>
@@ -15843,21 +14788,7 @@
         <w:rPr>
           <w:szCs w:val="24"/>
         </w:rPr>
-        <w:t xml:space="preserve">{{ </w:t>
-      </w:r>
-      <w:proofErr w:type="spellStart"/>
-      <w:r>
-        <w:rPr>
-          <w:szCs w:val="24"/>
-        </w:rPr>
-        <w:t>user_domicile_state</w:t>
-      </w:r>
-      <w:proofErr w:type="spellEnd"/>
-      <w:r>
-        <w:rPr>
-          <w:szCs w:val="24"/>
-        </w:rPr>
-        <w:t xml:space="preserve"> }};</w:t>
+        <w:t>{{ user_domicile_state }};</w:t>
       </w:r>
     </w:p>
     <w:p>
@@ -15892,16 +14823,8 @@
         <w:rPr>
           <w:szCs w:val="24"/>
         </w:rPr>
-        <w:t xml:space="preserve">ve entitled and numbered </w:t>
-      </w:r>
-      <w:proofErr w:type="gramStart"/>
-      <w:r>
-        <w:rPr>
-          <w:szCs w:val="24"/>
-        </w:rPr>
-        <w:t>action;</w:t>
-      </w:r>
-      <w:proofErr w:type="gramEnd"/>
+        <w:t>ve entitled and numbered action;</w:t>
+      </w:r>
     </w:p>
     <w:p>
       <w:pPr>
@@ -15936,33 +14859,11 @@
         </w:rPr>
         <w:t xml:space="preserve">currently domiciled in </w:t>
       </w:r>
-      <w:proofErr w:type="gramStart"/>
-      <w:r>
-        <w:rPr>
-          <w:szCs w:val="24"/>
-        </w:rPr>
-        <w:t xml:space="preserve">{{ </w:t>
-      </w:r>
-      <w:proofErr w:type="spellStart"/>
-      <w:r>
-        <w:rPr>
-          <w:szCs w:val="24"/>
-        </w:rPr>
-        <w:t>respondent</w:t>
-      </w:r>
-      <w:proofErr w:type="gramEnd"/>
-      <w:r>
-        <w:rPr>
-          <w:szCs w:val="24"/>
-        </w:rPr>
-        <w:t>_domicile_county</w:t>
-      </w:r>
-      <w:proofErr w:type="spellEnd"/>
-      <w:r>
-        <w:rPr>
-          <w:szCs w:val="24"/>
-        </w:rPr>
-        <w:t xml:space="preserve"> }}</w:t>
+      <w:r>
+        <w:rPr>
+          <w:szCs w:val="24"/>
+        </w:rPr>
+        <w:t>{{ respondent_domicile_county }}</w:t>
       </w:r>
       <w:r>
         <w:rPr>
@@ -15974,21 +14875,7 @@
         <w:rPr>
           <w:szCs w:val="24"/>
         </w:rPr>
-        <w:t xml:space="preserve">{{ </w:t>
-      </w:r>
-      <w:proofErr w:type="spellStart"/>
-      <w:r>
-        <w:rPr>
-          <w:szCs w:val="24"/>
-        </w:rPr>
-        <w:t>respondent_domicile_state</w:t>
-      </w:r>
-      <w:proofErr w:type="spellEnd"/>
-      <w:r>
-        <w:rPr>
-          <w:szCs w:val="24"/>
-        </w:rPr>
-        <w:t xml:space="preserve"> }}</w:t>
+        <w:t>{{ respondent_domicile_state }}</w:t>
       </w:r>
       <w:r>
         <w:rPr>
@@ -16025,19 +14912,11 @@
         </w:rPr>
         <w:t xml:space="preserve">he </w:t>
       </w:r>
-      <w:proofErr w:type="gramStart"/>
-      <w:r>
-        <w:rPr>
-          <w:szCs w:val="24"/>
-        </w:rPr>
-        <w:t>{{ marriage</w:t>
-      </w:r>
-      <w:proofErr w:type="gramEnd"/>
-      <w:r>
-        <w:rPr>
-          <w:szCs w:val="24"/>
-        </w:rPr>
-        <w:t xml:space="preserve">_day1 }} </w:t>
+      <w:r>
+        <w:rPr>
+          <w:szCs w:val="24"/>
+        </w:rPr>
+        <w:t xml:space="preserve">{{ marriage_day1 }} </w:t>
       </w:r>
       <w:r>
         <w:rPr>
@@ -16071,62 +14950,45 @@
         <w:rPr>
           <w:szCs w:val="24"/>
         </w:rPr>
+        <w:t xml:space="preserve">{{ marriage_parish }}, </w:t>
+      </w:r>
+      <w:r>
+        <w:rPr>
+          <w:szCs w:val="24"/>
+        </w:rPr>
+        <w:t xml:space="preserve">and last lived </w:t>
+      </w:r>
+      <w:r>
+        <w:rPr>
+          <w:szCs w:val="24"/>
+        </w:rPr>
+        <w:t xml:space="preserve">together </w:t>
+      </w:r>
+      <w:r>
+        <w:rPr>
+          <w:szCs w:val="24"/>
+        </w:rPr>
+        <w:t xml:space="preserve">as spouses in </w:t>
+      </w:r>
+      <w:bookmarkStart w:id="24" w:name="_Hlk93502046"/>
+      <w:r>
+        <w:rPr>
+          <w:szCs w:val="24"/>
+        </w:rPr>
         <w:t xml:space="preserve">{{ </w:t>
       </w:r>
-      <w:proofErr w:type="spellStart"/>
-      <w:r>
-        <w:rPr>
-          <w:szCs w:val="24"/>
-        </w:rPr>
-        <w:t>marriage_parish</w:t>
-      </w:r>
-      <w:proofErr w:type="spellEnd"/>
-      <w:r>
-        <w:rPr>
-          <w:szCs w:val="24"/>
-        </w:rPr>
-        <w:t xml:space="preserve"> }}, </w:t>
-      </w:r>
-      <w:r>
-        <w:rPr>
-          <w:szCs w:val="24"/>
-        </w:rPr>
-        <w:t xml:space="preserve">and last lived </w:t>
-      </w:r>
-      <w:r>
-        <w:rPr>
-          <w:szCs w:val="24"/>
-        </w:rPr>
-        <w:t xml:space="preserve">together </w:t>
-      </w:r>
-      <w:r>
-        <w:rPr>
-          <w:szCs w:val="24"/>
-        </w:rPr>
-        <w:t xml:space="preserve">as spouses in </w:t>
-      </w:r>
-      <w:bookmarkStart w:id="24" w:name="_Hlk93502046"/>
-      <w:r>
-        <w:rPr>
-          <w:szCs w:val="24"/>
-        </w:rPr>
-        <w:t xml:space="preserve">{{ </w:t>
-      </w:r>
-      <w:proofErr w:type="spellStart"/>
       <w:r>
         <w:rPr>
           <w:szCs w:val="24"/>
         </w:rPr>
         <w:t>marital_domicile_county</w:t>
       </w:r>
-      <w:proofErr w:type="spellEnd"/>
       <w:r>
         <w:rPr>
           <w:szCs w:val="24"/>
         </w:rPr>
         <w:t xml:space="preserve"> }}, {{ </w:t>
       </w:r>
-      <w:proofErr w:type="spellStart"/>
       <w:r>
         <w:rPr>
           <w:szCs w:val="24"/>
@@ -16137,14 +14999,7 @@
         <w:rPr>
           <w:szCs w:val="24"/>
         </w:rPr>
-        <w:t>state</w:t>
-      </w:r>
-      <w:proofErr w:type="spellEnd"/>
-      <w:r>
-        <w:rPr>
-          <w:szCs w:val="24"/>
-        </w:rPr>
-        <w:t xml:space="preserve"> }}.</w:t>
+        <w:t>state }}.</w:t>
       </w:r>
     </w:p>
     <w:bookmarkEnd w:id="24"/>
@@ -16187,14 +15042,7 @@
         <w:rPr>
           <w:szCs w:val="24"/>
         </w:rPr>
-        <w:t xml:space="preserve">, and that the spouses are not currently </w:t>
-      </w:r>
-      <w:proofErr w:type="gramStart"/>
-      <w:r>
-        <w:rPr>
-          <w:szCs w:val="24"/>
-        </w:rPr>
-        <w:t>pregnant</w:t>
+        <w:t>, and that the spouses are not currently pregnant</w:t>
       </w:r>
       <w:r>
         <w:rPr>
@@ -16202,7 +15050,6 @@
         </w:rPr>
         <w:t>;</w:t>
       </w:r>
-      <w:proofErr w:type="gramEnd"/>
     </w:p>
     <w:p>
       <w:pPr>
@@ -16253,7 +15100,6 @@
         </w:rPr>
         <w:t xml:space="preserve">the </w:t>
       </w:r>
-      <w:proofErr w:type="gramStart"/>
       <w:r>
         <w:rPr>
           <w:szCs w:val="24"/>
@@ -16264,14 +15110,7 @@
         <w:rPr>
           <w:szCs w:val="24"/>
         </w:rPr>
-        <w:t>separation</w:t>
-      </w:r>
-      <w:proofErr w:type="gramEnd"/>
-      <w:r>
-        <w:rPr>
-          <w:szCs w:val="24"/>
-        </w:rPr>
-        <w:t>_day1</w:t>
+        <w:t>separation_day1</w:t>
       </w:r>
       <w:r>
         <w:rPr>
@@ -16358,21 +15197,7 @@
           <w:szCs w:val="24"/>
         </w:rPr>
         <w:tab/>
-        <w:t xml:space="preserve">7.  That petitioner desires to obtain a divorce under Civil Code Article 103(1) </w:t>
-      </w:r>
-      <w:proofErr w:type="gramStart"/>
-      <w:r>
-        <w:rPr>
-          <w:szCs w:val="24"/>
-        </w:rPr>
-        <w:t>on the basis of</w:t>
-      </w:r>
-      <w:proofErr w:type="gramEnd"/>
-      <w:r>
-        <w:rPr>
-          <w:szCs w:val="24"/>
-        </w:rPr>
-        <w:t xml:space="preserve"> the parties having lived separate and apart without reconciliation for </w:t>
+        <w:t xml:space="preserve">7.  That petitioner desires to obtain a divorce under Civil Code Article 103(1) on the basis of the parties having lived separate and apart without reconciliation for </w:t>
       </w:r>
       <w:r>
         <w:rPr>
@@ -16502,21 +15327,7 @@
         <w:rPr>
           <w:szCs w:val="24"/>
         </w:rPr>
-        <w:t xml:space="preserve">the spouses did not </w:t>
-      </w:r>
-      <w:proofErr w:type="gramStart"/>
-      <w:r>
-        <w:rPr>
-          <w:szCs w:val="24"/>
-        </w:rPr>
-        <w:t>enter into</w:t>
-      </w:r>
-      <w:proofErr w:type="gramEnd"/>
-      <w:r>
-        <w:rPr>
-          <w:szCs w:val="24"/>
-        </w:rPr>
-        <w:t xml:space="preserve"> a</w:t>
+        <w:t>the spouses did not enter into a</w:t>
       </w:r>
       <w:r>
         <w:rPr>
@@ -16582,21 +15393,12 @@
           <w:szCs w:val="24"/>
         </w:rPr>
       </w:pPr>
-      <w:proofErr w:type="gramStart"/>
       <w:r>
         <w:rPr>
           <w:caps/>
           <w:szCs w:val="24"/>
         </w:rPr>
-        <w:t>{{ petitioner</w:t>
-      </w:r>
-      <w:proofErr w:type="gramEnd"/>
-      <w:r>
-        <w:rPr>
-          <w:caps/>
-          <w:szCs w:val="24"/>
-        </w:rPr>
-        <w:t>1 }}</w:t>
+        <w:t>{{ petitioner1 }}</w:t>
       </w:r>
       <w:r>
         <w:rPr>
@@ -17885,7 +16687,7 @@
         <w:rPr>
           <w:noProof/>
         </w:rPr>
-        <w:pict w14:anchorId="487E12E7">
+        <w:pict w14:anchorId="3E69DC57">
           <v:rect id="Rectangle 22" o:spid="_x0000_s1047" style="position:absolute;margin-left:3pt;margin-top:.1pt;width:13.5pt;height:14.6pt;z-index:-251661824;visibility:visible;mso-wrap-style:square;mso-width-percent:0;mso-height-percent:0;mso-wrap-distance-left:9pt;mso-wrap-distance-top:0;mso-wrap-distance-right:9pt;mso-wrap-distance-bottom:0;mso-position-horizontal:absolute;mso-position-horizontal-relative:text;mso-position-vertical:absolute;mso-position-vertical-relative:text;mso-width-percent:0;mso-height-percent:0;mso-width-relative:page;mso-height-relative:page;v-text-anchor:middle" o:gfxdata="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" fillcolor="window" strokecolor="windowText" strokeweight="1pt">
             <w10:wrap type="tight"/>
           </v:rect>
@@ -18003,7 +16805,7 @@
         <w:rPr>
           <w:noProof/>
         </w:rPr>
-        <w:pict w14:anchorId="4FD67D71">
+        <w:pict w14:anchorId="6FAB9AA1">
           <v:rect id="Rectangle 21" o:spid="_x0000_s1046" style="position:absolute;left:0;text-align:left;margin-left:44.2pt;margin-top:.4pt;width:13.5pt;height:14.6pt;z-index:-251659776;visibility:visible;mso-wrap-style:square;mso-width-percent:0;mso-height-percent:0;mso-wrap-distance-left:9pt;mso-wrap-distance-top:0;mso-wrap-distance-right:9pt;mso-wrap-distance-bottom:0;mso-position-horizontal:absolute;mso-position-horizontal-relative:text;mso-position-vertical:absolute;mso-position-vertical-relative:text;mso-width-percent:0;mso-height-percent:0;mso-width-relative:margin;mso-height-relative:margin;v-text-anchor:middle" o:gfxdata="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" fillcolor="window" strokecolor="windowText" strokeweight="1pt">
             <w10:wrap type="tight"/>
           </v:rect>
@@ -18019,19 +16821,11 @@
           </v:rect>
         </w:pict>
       </w:r>
-      <w:proofErr w:type="gramStart"/>
-      <w:r>
-        <w:rPr>
-          <w:szCs w:val="24"/>
-        </w:rPr>
-        <w:t>Sworn Affidavit</w:t>
-      </w:r>
-      <w:proofErr w:type="gramEnd"/>
-      <w:r>
-        <w:rPr>
-          <w:szCs w:val="24"/>
-        </w:rPr>
-        <w:t xml:space="preserve"> of Waiver by the Defendant</w:t>
+      <w:r>
+        <w:rPr>
+          <w:szCs w:val="24"/>
+        </w:rPr>
+        <w:t>Sworn Affidavit of Waiver by the Defendant</w:t>
       </w:r>
       <w:r>
         <w:rPr>
@@ -18054,7 +16848,7 @@
         <w:rPr>
           <w:noProof/>
         </w:rPr>
-        <w:pict w14:anchorId="68B0B7F2">
+        <w:pict w14:anchorId="1CF3EC67">
           <v:rect id="Rectangle 19" o:spid="_x0000_s1044" style="position:absolute;left:0;text-align:left;margin-left:44.15pt;margin-top:3.7pt;width:13.5pt;height:14.6pt;z-index:-251658752;visibility:visible;mso-wrap-style:square;mso-width-percent:0;mso-height-percent:0;mso-wrap-distance-left:9pt;mso-wrap-distance-top:0;mso-wrap-distance-right:9pt;mso-wrap-distance-bottom:0;mso-position-horizontal:absolute;mso-position-horizontal-relative:text;mso-position-vertical:absolute;mso-position-vertical-relative:text;mso-width-percent:0;mso-height-percent:0;mso-width-relative:page;mso-height-relative:page;v-text-anchor:middle" o:gfxdata="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" fillcolor="window" strokecolor="windowText" strokeweight="1pt">
             <w10:wrap type="tight"/>
           </v:rect>
@@ -18298,19 +17092,11 @@
         </w:rPr>
         <w:t>___</w:t>
       </w:r>
-      <w:proofErr w:type="gramStart"/>
-      <w:r>
-        <w:rPr>
-          <w:szCs w:val="24"/>
-        </w:rPr>
-        <w:t>_ ,</w:t>
-      </w:r>
-      <w:proofErr w:type="gramEnd"/>
-      <w:r>
-        <w:rPr>
-          <w:szCs w:val="24"/>
-        </w:rPr>
-        <w:t xml:space="preserve"> pursuant to </w:t>
+      <w:r>
+        <w:rPr>
+          <w:szCs w:val="24"/>
+        </w:rPr>
+        <w:t xml:space="preserve">_ , pursuant to </w:t>
       </w:r>
       <w:r>
         <w:rPr>
@@ -18497,21 +17283,12 @@
         </w:rPr>
         <w:t xml:space="preserve"> that there be a judgment in favor of petitioner </w:t>
       </w:r>
-      <w:proofErr w:type="gramStart"/>
       <w:r>
         <w:rPr>
           <w:caps/>
           <w:szCs w:val="24"/>
         </w:rPr>
-        <w:t>{{ petitioner</w:t>
-      </w:r>
-      <w:proofErr w:type="gramEnd"/>
-      <w:r>
-        <w:rPr>
-          <w:caps/>
-          <w:szCs w:val="24"/>
-        </w:rPr>
-        <w:t>1 }}</w:t>
+        <w:t>{{ petitioner1 }}</w:t>
       </w:r>
       <w:r>
         <w:rPr>
@@ -18628,29 +17405,7 @@
           <w:iCs/>
           <w:szCs w:val="24"/>
         </w:rPr>
-        <w:t>(</w:t>
-      </w:r>
-      <w:proofErr w:type="gramStart"/>
-      <w:r>
-        <w:rPr>
-          <w:b/>
-          <w:bCs/>
-          <w:i/>
-          <w:iCs/>
-          <w:szCs w:val="24"/>
-        </w:rPr>
-        <w:t>check</w:t>
-      </w:r>
-      <w:proofErr w:type="gramEnd"/>
-      <w:r>
-        <w:rPr>
-          <w:b/>
-          <w:bCs/>
-          <w:i/>
-          <w:iCs/>
-          <w:szCs w:val="24"/>
-        </w:rPr>
-        <w:t xml:space="preserve"> if applicable)</w:t>
+        <w:t>(check if applicable)</w:t>
       </w:r>
       <w:r>
         <w:rPr>
@@ -18762,21 +17517,18 @@
         </w:rPr>
         <w:t xml:space="preserve">{% if </w:t>
       </w:r>
-      <w:proofErr w:type="spellStart"/>
       <w:r>
         <w:rPr>
           <w:szCs w:val="24"/>
         </w:rPr>
         <w:t>petitioner_wants_name_change</w:t>
       </w:r>
-      <w:proofErr w:type="spellEnd"/>
       <w:r>
         <w:rPr>
           <w:szCs w:val="24"/>
         </w:rPr>
         <w:t xml:space="preserve"> %} </w:t>
       </w:r>
-      <w:proofErr w:type="gramStart"/>
       <w:r>
         <w:rPr>
           <w:bCs/>
@@ -18784,45 +17536,19 @@
         </w:rPr>
         <w:t xml:space="preserve">{{ </w:t>
       </w:r>
-      <w:proofErr w:type="spellStart"/>
-      <w:r>
-        <w:rPr>
-          <w:bCs/>
-          <w:szCs w:val="24"/>
-        </w:rPr>
-        <w:t>petitioner</w:t>
-      </w:r>
-      <w:proofErr w:type="gramEnd"/>
-      <w:r>
-        <w:rPr>
-          <w:bCs/>
-          <w:szCs w:val="24"/>
-        </w:rPr>
-        <w:t>_new_name</w:t>
-      </w:r>
-      <w:proofErr w:type="spellEnd"/>
-      <w:r>
-        <w:rPr>
-          <w:bCs/>
-          <w:szCs w:val="24"/>
-        </w:rPr>
-        <w:t xml:space="preserve"> }} which is his/her pre-marriage last name. {% else </w:t>
-      </w:r>
-      <w:proofErr w:type="gramStart"/>
-      <w:r>
-        <w:rPr>
-          <w:bCs/>
-          <w:szCs w:val="24"/>
-        </w:rPr>
-        <w:t>%}  _</w:t>
-      </w:r>
-      <w:proofErr w:type="gramEnd"/>
-      <w:r>
-        <w:rPr>
-          <w:bCs/>
-          <w:szCs w:val="24"/>
-        </w:rPr>
-        <w:t>__________________</w:t>
+      <w:r>
+        <w:rPr>
+          <w:bCs/>
+          <w:szCs w:val="24"/>
+        </w:rPr>
+        <w:t>petitioner_new_name</w:t>
+      </w:r>
+      <w:r>
+        <w:rPr>
+          <w:bCs/>
+          <w:szCs w:val="24"/>
+        </w:rPr>
+        <w:t xml:space="preserve"> }} which is his/her pre-marriage last name. {% else %}  ___________________</w:t>
       </w:r>
       <w:r>
         <w:rPr>
@@ -18910,7 +17636,6 @@
         </w:rPr>
         <w:t xml:space="preserve">{% if </w:t>
       </w:r>
-      <w:proofErr w:type="spellStart"/>
       <w:r>
         <w:rPr>
           <w:szCs w:val="24"/>
@@ -18923,14 +17648,12 @@
         </w:rPr>
         <w:t>_wants_name_change</w:t>
       </w:r>
-      <w:proofErr w:type="spellEnd"/>
       <w:r>
         <w:rPr>
           <w:szCs w:val="24"/>
         </w:rPr>
         <w:t xml:space="preserve"> %} </w:t>
       </w:r>
-      <w:proofErr w:type="gramStart"/>
       <w:r>
         <w:rPr>
           <w:bCs/>
@@ -18938,7 +17661,6 @@
         </w:rPr>
         <w:t xml:space="preserve">{{ </w:t>
       </w:r>
-      <w:proofErr w:type="spellStart"/>
       <w:r>
         <w:rPr>
           <w:bCs/>
@@ -18946,7 +17668,6 @@
         </w:rPr>
         <w:t>defendant</w:t>
       </w:r>
-      <w:proofErr w:type="gramEnd"/>
       <w:r>
         <w:rPr>
           <w:bCs/>
@@ -18954,29 +17675,12 @@
         </w:rPr>
         <w:t>_new_name</w:t>
       </w:r>
-      <w:proofErr w:type="spellEnd"/>
-      <w:r>
-        <w:rPr>
-          <w:bCs/>
-          <w:szCs w:val="24"/>
-        </w:rPr>
-        <w:t xml:space="preserve"> }} which is his/her pre-marriage last name. {% else </w:t>
-      </w:r>
-      <w:proofErr w:type="gramStart"/>
-      <w:r>
-        <w:rPr>
-          <w:bCs/>
-          <w:szCs w:val="24"/>
-        </w:rPr>
-        <w:t>%}  _</w:t>
-      </w:r>
-      <w:proofErr w:type="gramEnd"/>
-      <w:r>
-        <w:rPr>
-          <w:bCs/>
-          <w:szCs w:val="24"/>
-        </w:rPr>
-        <w:t>__________________</w:t>
+      <w:r>
+        <w:rPr>
+          <w:bCs/>
+          <w:szCs w:val="24"/>
+        </w:rPr>
+        <w:t xml:space="preserve"> }} which is his/her pre-marriage last name. {% else %}  ___________________</w:t>
       </w:r>
       <w:r>
         <w:rPr>
@@ -19239,23 +17943,13 @@
         </w:rPr>
         <w:t xml:space="preserve"> and Petitioner’s </w:t>
       </w:r>
-      <w:proofErr w:type="gramStart"/>
       <w:r>
         <w:rPr>
           <w:i/>
           <w:iCs/>
           <w:szCs w:val="24"/>
         </w:rPr>
-        <w:t>In</w:t>
-      </w:r>
-      <w:proofErr w:type="gramEnd"/>
-      <w:r>
-        <w:rPr>
-          <w:i/>
-          <w:iCs/>
-          <w:szCs w:val="24"/>
-        </w:rPr>
-        <w:t xml:space="preserve"> Forma Pauperis </w:t>
+        <w:t xml:space="preserve">In Forma Pauperis </w:t>
       </w:r>
       <w:r>
         <w:rPr>
@@ -19433,21 +18127,7 @@
         <w:rPr>
           <w:szCs w:val="24"/>
         </w:rPr>
-        <w:t>__ day of ___________, 20__</w:t>
-      </w:r>
-      <w:proofErr w:type="gramStart"/>
-      <w:r>
-        <w:rPr>
-          <w:szCs w:val="24"/>
-        </w:rPr>
-        <w:t>_ ,</w:t>
-      </w:r>
-      <w:proofErr w:type="gramEnd"/>
-      <w:r>
-        <w:rPr>
-          <w:szCs w:val="24"/>
-        </w:rPr>
-        <w:t xml:space="preserve"> at __________________, Louisiana.</w:t>
+        <w:t>__ day of ___________, 20___ , at __________________, Louisiana.</w:t>
       </w:r>
       <w:r>
         <w:rPr>
@@ -19694,14 +18374,7 @@
                       <w:szCs w:val="24"/>
                       <w:u w:val="single"/>
                     </w:rPr>
-                    <w:t xml:space="preserve">{{ </w:t>
-                  </w:r>
-                  <w:r>
-                    <w:rPr>
-                      <w:szCs w:val="24"/>
-                      <w:u w:val="single"/>
-                    </w:rPr>
-                    <w:t>petitioner_address_on_one_line }}</w:t>
+                    <w:t>{{ petitioner_address_on_one_line }}</w:t>
                   </w:r>
                 </w:p>
                 <w:p>
@@ -20138,27 +18811,7 @@
           <w:sz w:val="18"/>
           <w:szCs w:val="18"/>
         </w:rPr>
-        <w:t>(</w:t>
-      </w:r>
-      <w:proofErr w:type="gramStart"/>
-      <w:r>
-        <w:rPr>
-          <w:b/>
-          <w:i/>
-          <w:sz w:val="18"/>
-          <w:szCs w:val="18"/>
-        </w:rPr>
-        <w:t>sign</w:t>
-      </w:r>
-      <w:proofErr w:type="gramEnd"/>
-      <w:r>
-        <w:rPr>
-          <w:b/>
-          <w:i/>
-          <w:sz w:val="18"/>
-          <w:szCs w:val="18"/>
-        </w:rPr>
-        <w:t xml:space="preserve"> and date below to indicate that you have reviewed the record)</w:t>
+        <w:t>(sign and date below to indicate that you have reviewed the record)</w:t>
       </w:r>
     </w:p>
     <w:p>
@@ -20300,25 +18953,7 @@
           <w:i/>
           <w:sz w:val="20"/>
         </w:rPr>
-        <w:t>(</w:t>
-      </w:r>
-      <w:proofErr w:type="gramStart"/>
-      <w:r>
-        <w:rPr>
-          <w:b/>
-          <w:i/>
-          <w:sz w:val="20"/>
-        </w:rPr>
-        <w:t>write</w:t>
-      </w:r>
-      <w:proofErr w:type="gramEnd"/>
-      <w:r>
-        <w:rPr>
-          <w:b/>
-          <w:i/>
-          <w:sz w:val="20"/>
-        </w:rPr>
-        <w:t xml:space="preserve"> the date of service) </w:t>
+        <w:t xml:space="preserve">(write the date of service) </w:t>
       </w:r>
     </w:p>
     <w:p>
@@ -20446,25 +19081,7 @@
           <w:i/>
           <w:sz w:val="20"/>
         </w:rPr>
-        <w:t>(</w:t>
-      </w:r>
-      <w:proofErr w:type="gramStart"/>
-      <w:r>
-        <w:rPr>
-          <w:b/>
-          <w:i/>
-          <w:sz w:val="20"/>
-        </w:rPr>
-        <w:t>fill</w:t>
-      </w:r>
-      <w:proofErr w:type="gramEnd"/>
-      <w:r>
-        <w:rPr>
-          <w:b/>
-          <w:i/>
-          <w:sz w:val="20"/>
-        </w:rPr>
-        <w:t xml:space="preserve"> in the date you filed the Affidavit of Long Arm Service)</w:t>
+        <w:t>(fill in the date you filed the Affidavit of Long Arm Service)</w:t>
       </w:r>
     </w:p>
     <w:p>
@@ -20551,25 +19168,7 @@
           <w:i/>
           <w:sz w:val="20"/>
         </w:rPr>
-        <w:t>(</w:t>
-      </w:r>
-      <w:proofErr w:type="gramStart"/>
-      <w:r>
-        <w:rPr>
-          <w:b/>
-          <w:i/>
-          <w:sz w:val="20"/>
-        </w:rPr>
-        <w:t>fill</w:t>
-      </w:r>
-      <w:proofErr w:type="gramEnd"/>
-      <w:r>
-        <w:rPr>
-          <w:b/>
-          <w:i/>
-          <w:sz w:val="20"/>
-        </w:rPr>
-        <w:t xml:space="preserve"> in the date you filed the waiver of service)</w:t>
+        <w:t>(fill in the date you filed the waiver of service)</w:t>
       </w:r>
     </w:p>
     <w:p>
@@ -20781,7 +19380,7 @@
         <w:rPr>
           <w:noProof/>
         </w:rPr>
-        <w:pict w14:anchorId="71A5BC39">
+        <w:pict w14:anchorId="2CB72DB6">
           <v:shape id="Text Box 3" o:spid="_x0000_s1028" type="#_x0000_t202" style="position:absolute;margin-left:243.85pt;margin-top:30.75pt;width:212.75pt;height:194.5pt;z-index:251666944;visibility:visible;mso-wrap-style:square;mso-width-percent:0;mso-height-percent:0;mso-wrap-distance-left:9pt;mso-wrap-distance-top:3.6pt;mso-wrap-distance-right:9pt;mso-wrap-distance-bottom:3.6pt;mso-position-horizontal:absolute;mso-position-horizontal-relative:text;mso-position-vertical:absolute;mso-position-vertical-relative:text;mso-width-percent:0;mso-height-percent:0;mso-width-relative:margin;mso-height-relative:margin;v-text-anchor:top" o:gfxdata="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" stroked="f">
             <v:textbox>
               <w:txbxContent>
@@ -20826,13 +19425,7 @@
                     <w:rPr>
                       <w:szCs w:val="24"/>
                     </w:rPr>
-                    <w:t xml:space="preserve">{{ </w:t>
-                  </w:r>
-                  <w:r>
-                    <w:rPr>
-                      <w:szCs w:val="24"/>
-                    </w:rPr>
-                    <w:t>respondent_address }}</w:t>
+                    <w:t>{{ respondent_address }}</w:t>
                   </w:r>
                 </w:p>
                 <w:p>
@@ -20977,7 +19570,7 @@
       <w:bookmarkEnd w:id="31"/>
     </w:p>
     <w:sectPr>
-      <w:footerReference w:type="default" r:id="rId21"/>
+      <w:footerReference w:type="default" r:id="rId22"/>
       <w:type w:val="continuous"/>
       <w:pgSz w:w="12240" w:h="20160" w:code="5"/>
       <w:pgMar w:top="1440" w:right="1440" w:bottom="1440" w:left="1440" w:header="1440" w:footer="720" w:gutter="0"/>

</xml_diff>